<commit_message>
FAIRSpec-ready draft with SK revisions
</commit_message>
<xml_diff>
--- a/documents/working/FAIRSpec-ready data guidelines for researchers and authors-v3c-word-bh.docx
+++ b/documents/working/FAIRSpec-ready data guidelines for researchers and authors-v3c-word-bh.docx
@@ -276,20 +276,26 @@
         </w:rPr>
         <w:t xml:space="preserve"> of Chemistry, St Olaf College, Northfield, Minnesota, USA, </w:t>
       </w:r>
+      <w:proofErr w:type="spellStart"/>
       <w:r>
         <w:rPr>
           <w:color w:val="333333"/>
+          <w:vertAlign w:val="superscript"/>
         </w:rPr>
         <w:t>f</w:t>
       </w:r>
       <w:r>
-        <w:t xml:space="preserve"> </w:t>
-      </w:r>
-      <w:r>
         <w:rPr>
           <w:color w:val="333333"/>
         </w:rPr>
-        <w:t xml:space="preserve">University of Tartu, Institute of Computer Science, Narva </w:t>
+        <w:t>University</w:t>
+      </w:r>
+      <w:proofErr w:type="spellEnd"/>
+      <w:r>
+        <w:rPr>
+          <w:color w:val="333333"/>
+        </w:rPr>
+        <w:t xml:space="preserve"> of Tartu, Institute of Computer Science, Narva </w:t>
       </w:r>
       <w:proofErr w:type="spellStart"/>
       <w:r>
@@ -791,7 +797,13 @@
       </w:r>
       <w:r>
         <w:lastRenderedPageBreak/>
-        <w:t>the data, creating the necessary link between chemical structure and spectroscopic data that is often key to its analysis and discussion. and</w:t>
+        <w:t>the data, creating the necessary link between chemical structure and spectroscopic data that is often key to its analysis and discussion</w:t>
+      </w:r>
+      <w:r>
+        <w:t>;</w:t>
+      </w:r>
+      <w:r>
+        <w:t xml:space="preserve"> and</w:t>
       </w:r>
     </w:p>
     <w:p>
@@ -829,7 +841,19 @@
         <w:endnoteReference w:id="4"/>
       </w:r>
       <w:r>
-        <w:t xml:space="preserve"> and provide a foundation for the work described in this technical report. The five main principles and their associated corollaries are shown in Fig. 1.</w:t>
+        <w:t xml:space="preserve"> and provide a foundation for the work described in this </w:t>
+      </w:r>
+      <w:r>
+        <w:t>T</w:t>
+      </w:r>
+      <w:r>
+        <w:t xml:space="preserve">echnical </w:t>
+      </w:r>
+      <w:r>
+        <w:t>R</w:t>
+      </w:r>
+      <w:r>
+        <w:t>eport. The five main principles and their associated corollaries are shown in Fig. 1.</w:t>
       </w:r>
     </w:p>
     <w:p>
@@ -1549,7 +1573,13 @@
         <w:spacing w:line="288" w:lineRule="auto"/>
       </w:pPr>
       <w:r>
-        <w:t xml:space="preserve">In this Technical report, we focus on the penultimate goal of our project – providing guidelines for the creation of what we are calling </w:t>
+        <w:t xml:space="preserve">In this Technical </w:t>
+      </w:r>
+      <w:r>
+        <w:t>R</w:t>
+      </w:r>
+      <w:r>
+        <w:t xml:space="preserve">eport, we focus on the penultimate goal of our project – providing guidelines for the creation of what we are calling </w:t>
       </w:r>
       <w:proofErr w:type="spellStart"/>
       <w:r>
@@ -1566,7 +1596,13 @@
         <w:t>-ready</w:t>
       </w:r>
       <w:r>
-        <w:t xml:space="preserve"> data collections. As summarized in Figure 2, we consider the five </w:t>
+        <w:t xml:space="preserve"> data collections. As summarized in Fi</w:t>
+      </w:r>
+      <w:r>
+        <w:t>g.</w:t>
+      </w:r>
+      <w:r>
+        <w:t xml:space="preserve"> 2, we consider the five </w:t>
       </w:r>
       <w:proofErr w:type="spellStart"/>
       <w:r>
@@ -2341,7 +2377,10 @@
         <w:spacing w:line="288" w:lineRule="auto"/>
       </w:pPr>
       <w:r>
-        <w:t>guidance for best practices in the preparation of spectroscopic datasets, particularly in regard to their associated descriptive and relational metadata.</w:t>
+        <w:t>guidance for best practices in the preparation of spectroscopic datasets, particularly in regard to their associated descriptive and relational metadata</w:t>
+      </w:r>
+      <w:r>
+        <w:t>,</w:t>
       </w:r>
     </w:p>
     <w:p>
@@ -2358,6 +2397,9 @@
       <w:r>
         <w:t>guidelines for the organization of digital items in the collections containing spectroscopic data and their associated structural representations,</w:t>
       </w:r>
+      <w:r>
+        <w:t xml:space="preserve"> and</w:t>
+      </w:r>
     </w:p>
     <w:p>
       <w:pPr>
@@ -2482,7 +2524,7 @@
         </w:rPr>
       </w:pPr>
       <w:r>
-        <w:t>institutional repository managers with responsibilities that include ensuring the highest level of "FAIR" data management within their institutions</w:t>
+        <w:t>institutional repository managers with responsibilities that include ensuring the highest level of FAIR data management within their institutions</w:t>
       </w:r>
     </w:p>
     <w:p>
@@ -4027,22 +4069,17 @@
     </w:tbl>
     <w:p/>
     <w:p>
-      <w:pPr>
-        <w:pStyle w:val="Heading3"/>
-      </w:pPr>
       <w:bookmarkStart w:id="14" w:name="_35nkun2" w:colFirst="0" w:colLast="0"/>
       <w:bookmarkEnd w:id="14"/>
       <w:r>
-        <w:t>2.2 Communicating chemical structure</w:t>
-      </w:r>
-    </w:p>
-    <w:p>
-      <w:r>
-        <w:t xml:space="preserve">All chemical structure representations involve priorities and trade-offs. When a chemist draws a chemical structure, the purpose is generally to allow unambiguous communication with other chemists. Additionally, though, the structures we draw could be used also to communicate unambiguously with machines.  However, often the qualities of a drawn structure that make it unambiguous to a human may introduce ambiguity when interpreted by a machine. The trade-offs and considerations described below are often necessary because the ecosystem of tools to draw, interchange, and process chemical structures </w:t>
+        <w:t>Thus, a</w:t>
+      </w:r>
+      <w:r>
+        <w:t xml:space="preserve">ll chemical structure representations involve priorities and trade-offs. When a chemist draws a chemical structure, the purpose is generally to allow unambiguous communication with other chemists. Additionally, though, the structures we draw could be used also to communicate unambiguously with machines.  However, often the qualities of a drawn structure that make it unambiguous to a human may introduce ambiguity when interpreted by a machine. The trade-offs and considerations described below are often necessary because the ecosystem of tools to draw, interchange, and process chemical structures electronically lacks the functionality (or broadly agreed upon methods) to handle some of the more nuanced aspects of structural representation. Ultimately, in the context of FAIR data management, the goal is to use a chemical structure to generate the metadata that enables </w:t>
       </w:r>
       <w:r>
         <w:lastRenderedPageBreak/>
-        <w:t xml:space="preserve">electronically lacks the functionality (or broadly agreed upon methods) to handle some of the more nuanced aspects of structural representation. Ultimately, in the context of FAIR data management, the goal is to use a chemical structure to generate the metadata that enables both humans </w:t>
+        <w:t xml:space="preserve">both humans </w:t>
       </w:r>
       <w:r>
         <w:rPr>
@@ -4062,7 +4099,13 @@
       <w:bookmarkStart w:id="15" w:name="_1ksv4uv" w:colFirst="0" w:colLast="0"/>
       <w:bookmarkEnd w:id="15"/>
       <w:r>
-        <w:t>2.3 Generating Digital Chemical Structure Representations</w:t>
+        <w:t>2.</w:t>
+      </w:r>
+      <w:r>
+        <w:t>2</w:t>
+      </w:r>
+      <w:r>
+        <w:t xml:space="preserve"> Generating Digital Chemical Structure Representations</w:t>
       </w:r>
     </w:p>
     <w:p>
@@ -4244,8 +4287,11 @@
         <w:ind w:left="720"/>
       </w:pPr>
       <w:r>
+        <w:t xml:space="preserve">Most importantly, it is advisable to adhere to IUPAC recommended structure depictions as much as possible. IUPAC recommendations are available for graphical </w:t>
+      </w:r>
+      <w:r>
         <w:lastRenderedPageBreak/>
-        <w:t>Most importantly, it is advisable to adhere to IUPAC recommended structure depictions as much as possible. IUPAC recommendations are available for graphical representation of chemical structures</w:t>
+        <w:t>representation of chemical structures</w:t>
       </w:r>
       <w:r>
         <w:rPr>
@@ -4438,11 +4484,11 @@
         <w:spacing w:after="200"/>
       </w:pPr>
       <w:r>
-        <w:t>For racemates, include only the structure of one of the enantiomers unless the enantiomers are distinguishable by the associated spectroscopic data. Representation of racemates is a special case that is trivially depictable for human consumption but much more difficult to achieve for machine-</w:t>
+        <w:t xml:space="preserve">For racemates, include only the structure of one of the enantiomers unless the enantiomers are distinguishable by the associated spectroscopic data. Representation of racemates is a special case that is trivially depictable for human consumption but much more difficult to achieve for machine-readability. Current machine-readable formats lack a reliable, consistent way to store the information that the structure is racemic. We note that InChI has a </w:t>
       </w:r>
       <w:r>
         <w:lastRenderedPageBreak/>
-        <w:t>readability. Current machine-readable formats lack a reliable, consistent way to store the information that the structure is racemic. We note that InChI has a flag for racemates, but it is not part of standard InChI. MOL files may use the "chiral flag" set to zero to indicate a racemic mixture, but this feature has not been implemented reliably in the past.</w:t>
+        <w:t>flag for racemates, but it is not part of standard InChI. MOL files may use the "chiral flag" set to zero to indicate a racemic mixture, but this feature has not been implemented reliably in the past.</w:t>
       </w:r>
       <w:r>
         <w:rPr>
@@ -4520,125 +4566,76 @@
       <w:pPr>
         <w:numPr>
           <w:ilvl w:val="0"/>
-          <w:numId w:val="15"/>
-        </w:numPr>
-        <w:spacing w:after="200"/>
-      </w:pPr>
-      <w:r>
-        <w:rPr>
-          <w:b/>
-        </w:rPr>
-        <w:t>Use standard descriptions for macromolecules, supplemented with images.</w:t>
-      </w:r>
-      <w:r>
-        <w:t xml:space="preserve"> Macromolecules such as proteins are always best represented by established formats such as PDB</w:t>
-      </w:r>
-      <w:r>
-        <w:rPr>
-          <w:vertAlign w:val="superscript"/>
-        </w:rPr>
-        <w:endnoteReference w:id="26"/>
-      </w:r>
-      <w:r>
-        <w:t>,</w:t>
-      </w:r>
-      <w:r>
-        <w:t xml:space="preserve"> </w:t>
-      </w:r>
-      <w:proofErr w:type="spellStart"/>
-      <w:r>
-        <w:t>mmCIF</w:t>
-      </w:r>
-      <w:proofErr w:type="spellEnd"/>
-      <w:r>
-        <w:rPr>
-          <w:vertAlign w:val="superscript"/>
-        </w:rPr>
-        <w:endnoteReference w:id="27"/>
-      </w:r>
-      <w:r>
-        <w:t xml:space="preserve">, </w:t>
-      </w:r>
-      <w:r>
-        <w:t xml:space="preserve">or </w:t>
-      </w:r>
-      <w:proofErr w:type="spellStart"/>
-      <w:r>
-        <w:t>BinaryCIF</w:t>
-      </w:r>
-      <w:proofErr w:type="spellEnd"/>
-      <w:r>
-        <w:rPr>
-          <w:vertAlign w:val="superscript"/>
-        </w:rPr>
-        <w:endnoteReference w:id="28"/>
-      </w:r>
-      <w:r>
-        <w:t>, (the latter two being</w:t>
-      </w:r>
-      <w:r>
-        <w:t xml:space="preserve"> more extensible and more actively maintained</w:t>
-      </w:r>
-      <w:r>
-        <w:t>)</w:t>
-      </w:r>
-      <w:r>
-        <w:t xml:space="preserve">. </w:t>
-      </w:r>
-      <w:r>
-        <w:t xml:space="preserve">Additionally, complex biomolecules may be represented </w:t>
-      </w:r>
-      <w:r>
-        <w:t xml:space="preserve">in a SMILES-like linear string </w:t>
-      </w:r>
-      <w:r>
-        <w:t>using the Hierarchical Editing Language for Macromolecules (HELM),</w:t>
-      </w:r>
-      <w:r>
-        <w:rPr>
-          <w:rStyle w:val="EndnoteReference"/>
-        </w:rPr>
-        <w:endnoteReference w:id="29"/>
-      </w:r>
-      <w:r>
-        <w:t xml:space="preserve"> a machine-readable linear notation supported by IUPAC and the Pistoia Alliance.</w:t>
-      </w:r>
-      <w:r>
-        <w:rPr>
-          <w:rStyle w:val="EndnoteReference"/>
-        </w:rPr>
-        <w:endnoteReference w:id="30"/>
-      </w:r>
-    </w:p>
-    <w:p>
-      <w:pPr>
-        <w:numPr>
-          <w:ilvl w:val="0"/>
           <w:numId w:val="7"/>
         </w:numPr>
         <w:spacing w:after="200"/>
       </w:pPr>
-    </w:p>
-    <w:p>
-      <w:pPr>
-        <w:spacing w:after="200"/>
-        <w:ind w:left="720"/>
-      </w:pPr>
-    </w:p>
-    <w:p>
-      <w:pPr>
-        <w:numPr>
-          <w:ilvl w:val="0"/>
-          <w:numId w:val="7"/>
-        </w:numPr>
-        <w:spacing w:after="200"/>
-      </w:pPr>
-      <w:r>
-        <w:t xml:space="preserve">Nonetheless, images are welcome additional representations that can be used to supplement and provide meaningful additional interpretation and annotation of these </w:t>
-      </w:r>
-      <w:r>
-        <w:lastRenderedPageBreak/>
-        <w:t>formats. As for organic and inorganic polymers, and network solids, we make no specific recommendations other than to provide "appropriate and meaningful" digital representations, whatever that might mean in the context of the collection, even if that is only an image. Additional metadata can be used to be more descriptive.</w:t>
+      <w:r>
+        <w:rPr>
+          <w:b/>
+        </w:rPr>
+        <w:t>Use standard descriptions for macromolecules, supplemented with images.</w:t>
+      </w:r>
+      <w:r>
+        <w:t xml:space="preserve"> Macromolecules such as proteins are always best represented by established formats such as PDB</w:t>
+      </w:r>
+      <w:r>
+        <w:rPr>
+          <w:vertAlign w:val="superscript"/>
+        </w:rPr>
+        <w:endnoteReference w:id="26"/>
+      </w:r>
+      <w:r>
+        <w:t xml:space="preserve">, </w:t>
+      </w:r>
+      <w:proofErr w:type="spellStart"/>
+      <w:r>
+        <w:t>mmCIF</w:t>
+      </w:r>
+      <w:proofErr w:type="spellEnd"/>
+      <w:r>
+        <w:rPr>
+          <w:vertAlign w:val="superscript"/>
+        </w:rPr>
+        <w:endnoteReference w:id="27"/>
+      </w:r>
+      <w:r>
+        <w:t xml:space="preserve">, or </w:t>
+      </w:r>
+      <w:proofErr w:type="spellStart"/>
+      <w:r>
+        <w:t>BinaryCIF</w:t>
+      </w:r>
+      <w:proofErr w:type="spellEnd"/>
+      <w:r>
+        <w:rPr>
+          <w:vertAlign w:val="superscript"/>
+        </w:rPr>
+        <w:endnoteReference w:id="28"/>
+      </w:r>
+      <w:r>
+        <w:t>, (the latter two being more extensible and more actively maintained). Additionally, complex biomolecules may be represented in a SMILES-like linear string using the Hierarchical Editing Language for Macromolecules (HELM),</w:t>
+      </w:r>
+      <w:r>
+        <w:rPr>
+          <w:rStyle w:val="EndnoteReference"/>
+        </w:rPr>
+        <w:endnoteReference w:id="29"/>
+      </w:r>
+      <w:r>
+        <w:t xml:space="preserve"> a machine-readable linear notation supported by IUPAC and the Pistoia Alliance.</w:t>
+      </w:r>
+      <w:r>
+        <w:rPr>
+          <w:rStyle w:val="EndnoteReference"/>
+        </w:rPr>
+        <w:endnoteReference w:id="30"/>
+      </w:r>
+      <w:r>
+        <w:t xml:space="preserve"> </w:t>
+      </w:r>
+      <w:r>
+        <w:t>Nonetheless, images are welcome additional representations that can be used to supplement and provide meaningful additional interpretation and annotation of these formats. As for organic and inorganic polymers, and network solids, we make no specific recommendations other than to provide "appropriate and meaningful" digital representations, whatever that might mean in the context of the collection, even if that is only an image. Additional metadata can be used to be more descriptive.</w:t>
       </w:r>
     </w:p>
     <w:p>
@@ -4648,6 +4645,7 @@
       <w:bookmarkStart w:id="16" w:name="_44sinio" w:colFirst="0" w:colLast="0"/>
       <w:bookmarkEnd w:id="16"/>
       <w:r>
+        <w:lastRenderedPageBreak/>
         <w:t xml:space="preserve">3. Guidance for Instrument Dataset Representations in a </w:t>
       </w:r>
       <w:proofErr w:type="spellStart"/>
@@ -4677,13 +4675,6 @@
           <w:i/>
         </w:rPr>
         <w:t>FAIR Guiding Principles for scientific data management and stewardship</w:t>
-      </w:r>
-      <w:r>
-        <w:rPr>
-          <w:i/>
-          <w:vertAlign w:val="superscript"/>
-        </w:rPr>
-        <w:t>4</w:t>
       </w:r>
       <w:r>
         <w:t xml:space="preserve"> as elaborated by GO FAIR</w:t>
@@ -4838,11 +4829,7 @@
         <w:t xml:space="preserve">this </w:t>
       </w:r>
       <w:r>
-        <w:t xml:space="preserve">type, etc.), and the ability to </w:t>
-      </w:r>
-      <w:r>
-        <w:lastRenderedPageBreak/>
-        <w:t xml:space="preserve">repackage data into (initially unknowable) different collections is an important aspect of the IUPAC </w:t>
+        <w:t xml:space="preserve">type, etc.), and the ability to repackage data into (initially unknowable) different collections is an important aspect of the IUPAC </w:t>
       </w:r>
       <w:proofErr w:type="spellStart"/>
       <w:r>
@@ -5273,11 +5260,7 @@
               <w:spacing w:line="240" w:lineRule="auto"/>
             </w:pPr>
             <w:r>
-              <w:t xml:space="preserve">(for example, in NMR </w:t>
-            </w:r>
-            <w:r>
-              <w:lastRenderedPageBreak/>
-              <w:t xml:space="preserve">spectroscopy) a string describing field strength, solvent, chemical shifts, coupling constants, and integration </w:t>
+              <w:t xml:space="preserve">(for example, in NMR spectroscopy) a string describing field strength, solvent, chemical shifts, coupling constants, and integration </w:t>
             </w:r>
           </w:p>
         </w:tc>
@@ -5298,12 +5281,7 @@
               <w:spacing w:line="240" w:lineRule="auto"/>
             </w:pPr>
             <w:r>
-              <w:lastRenderedPageBreak/>
-              <w:t xml:space="preserve">Benefits: concise; a common requirement for publication as part of the experimental details; distills the essential features of the </w:t>
-            </w:r>
-            <w:r>
-              <w:lastRenderedPageBreak/>
-              <w:t>spectrum.</w:t>
+              <w:t>Benefits: concise; a common requirement for publication as part of the experimental details; distills the essential features of the spectrum.</w:t>
             </w:r>
           </w:p>
           <w:p>
@@ -5625,85 +5603,82 @@
       </w:r>
       <w:proofErr w:type="spellEnd"/>
       <w:r>
-        <w:t xml:space="preserve">-Ready collection is that it provides any </w:t>
+        <w:t>-Ready collection is that it provides any additional ("non-extractable") metadata in a standardized format. We will see how this additional metadata can be represented in Section 5.</w:t>
+      </w:r>
+    </w:p>
+    <w:p/>
+    <w:p>
+      <w:r>
+        <w:t xml:space="preserve">A </w:t>
+      </w:r>
+      <w:proofErr w:type="spellStart"/>
+      <w:r>
+        <w:rPr>
+          <w:i/>
+          <w:iCs/>
+        </w:rPr>
+        <w:t>FAIRSpec</w:t>
+      </w:r>
+      <w:proofErr w:type="spellEnd"/>
+      <w:r>
+        <w:rPr>
+          <w:i/>
+          <w:iCs/>
+        </w:rPr>
+        <w:t>-ready</w:t>
+      </w:r>
+      <w:r>
+        <w:t xml:space="preserve"> data collection provide</w:t>
+      </w:r>
+      <w:r>
+        <w:t>s</w:t>
+      </w:r>
+      <w:r>
+        <w:t xml:space="preserve"> a means to create such a finding aid and its associated collection</w:t>
+      </w:r>
+      <w:r>
+        <w:t xml:space="preserve"> and landing page</w:t>
+      </w:r>
+      <w:r>
+        <w:t xml:space="preserve"> </w:t>
+      </w:r>
+      <w:r>
+        <w:rPr>
+          <w:i/>
+        </w:rPr>
+        <w:t xml:space="preserve">via automation. </w:t>
+      </w:r>
+      <w:r>
+        <w:t xml:space="preserve">We want to be able to pass the </w:t>
+      </w:r>
+      <w:proofErr w:type="spellStart"/>
+      <w:r>
+        <w:t>FAIRSpec</w:t>
+      </w:r>
+      <w:proofErr w:type="spellEnd"/>
+      <w:r>
+        <w:t>-ready data collection to a software tool</w:t>
+      </w:r>
+      <w:r>
+        <w:t xml:space="preserve"> (</w:t>
+      </w:r>
+      <w:r>
+        <w:t xml:space="preserve">perhaps a public or private web site or a local </w:t>
+      </w:r>
+      <w:r>
+        <w:t xml:space="preserve">software </w:t>
+      </w:r>
+      <w:r>
+        <w:t>application</w:t>
+      </w:r>
+      <w:r>
+        <w:t>)</w:t>
+      </w:r>
+      <w:r>
+        <w:t xml:space="preserve">, that can read the collection's digital items, extract the key </w:t>
       </w:r>
       <w:r>
         <w:lastRenderedPageBreak/>
-        <w:t>additional ("non-extractable") metadata in a standardized format. We will see how this additional metadata can be represented in Section 5.</w:t>
-      </w:r>
-    </w:p>
-    <w:p/>
-    <w:p>
-      <w:r>
-        <w:t xml:space="preserve">A </w:t>
-      </w:r>
-      <w:proofErr w:type="spellStart"/>
-      <w:r>
-        <w:rPr>
-          <w:i/>
-          <w:iCs/>
-        </w:rPr>
-        <w:t>FAIRSpec</w:t>
-      </w:r>
-      <w:proofErr w:type="spellEnd"/>
-      <w:r>
-        <w:rPr>
-          <w:i/>
-          <w:iCs/>
-        </w:rPr>
-        <w:t>-ready</w:t>
-      </w:r>
-      <w:r>
-        <w:t xml:space="preserve"> data collection provide</w:t>
-      </w:r>
-      <w:r>
-        <w:t>s</w:t>
-      </w:r>
-      <w:r>
-        <w:t xml:space="preserve"> a means to create such a finding aid and its associated collection</w:t>
-      </w:r>
-      <w:r>
-        <w:t xml:space="preserve"> and landing page</w:t>
-      </w:r>
-      <w:r>
-        <w:t xml:space="preserve"> </w:t>
-      </w:r>
-      <w:r>
-        <w:rPr>
-          <w:i/>
-        </w:rPr>
-        <w:t xml:space="preserve">via automation. </w:t>
-      </w:r>
-      <w:r>
-        <w:t xml:space="preserve">We want to be able to pass the </w:t>
-      </w:r>
-      <w:proofErr w:type="spellStart"/>
-      <w:r>
-        <w:t>FAIRSpec</w:t>
-      </w:r>
-      <w:proofErr w:type="spellEnd"/>
-      <w:r>
-        <w:t>-ready data collection to a software tool</w:t>
-      </w:r>
-      <w:r>
-        <w:t xml:space="preserve"> (</w:t>
-      </w:r>
-      <w:r>
-        <w:t xml:space="preserve">perhaps a public or private web site or a local </w:t>
-      </w:r>
-      <w:r>
-        <w:t xml:space="preserve">software </w:t>
-      </w:r>
-      <w:r>
-        <w:t>application</w:t>
-      </w:r>
-      <w:r>
-        <w:t>)</w:t>
-      </w:r>
-      <w:r>
-        <w:t xml:space="preserve">, that can read the collection's digital items, extract the key </w:t>
-      </w:r>
-      <w:r>
         <w:t xml:space="preserve">descriptive and relational </w:t>
       </w:r>
       <w:r>
@@ -5959,7 +5934,7 @@
         </w:numPr>
       </w:pPr>
       <w:r>
-        <w:t>An optional "</w:t>
+        <w:t xml:space="preserve">An optional </w:t>
       </w:r>
       <w:r>
         <w:rPr>
@@ -5968,7 +5943,13 @@
         <w:t>compound</w:t>
       </w:r>
       <w:r>
-        <w:t xml:space="preserve">" section making one-to-one, one-to-many, or many-to-one associations among items on two or more of the above lists. For example, </w:t>
+        <w:rPr>
+          <w:b/>
+        </w:rPr>
+        <w:t>s</w:t>
+      </w:r>
+      <w:r>
+        <w:t xml:space="preserve"> section making one-to-one, one-to-many, or many-to-one associations among items on two or more of the above lists. For example, </w:t>
       </w:r>
       <w:r>
         <w:t>a collection of s</w:t>
@@ -6005,16 +5986,16 @@
         </w:numPr>
       </w:pPr>
       <w:r>
-        <w:t xml:space="preserve">Additional </w:t>
-      </w:r>
-      <w:r>
-        <w:rPr>
-          <w:b/>
-        </w:rPr>
-        <w:t>custom sections</w:t>
-      </w:r>
-      <w:r>
-        <w:t xml:space="preserve"> as </w:t>
+        <w:t>Additional</w:t>
+      </w:r>
+      <w:r>
+        <w:rPr>
+          <w:bCs/>
+        </w:rPr>
+        <w:t xml:space="preserve"> custom sections </w:t>
+      </w:r>
+      <w:r>
+        <w:t xml:space="preserve">as </w:t>
       </w:r>
       <w:r>
         <w:t>needed</w:t>
@@ -6393,11 +6374,7 @@
       </w:r>
       <w:proofErr w:type="spellEnd"/>
       <w:r>
-        <w:t xml:space="preserve"> Finding Aid is that it involves "pointing" to digital representations. This is analogous to file names in a file system – and, for that </w:t>
-      </w:r>
-      <w:r>
-        <w:lastRenderedPageBreak/>
-        <w:t xml:space="preserve">matter, may be exactly that. For example, a compound might have a name "C3" as its identifier; an NMR dataset might be referred to as C3_H1_NMR. It is not important that these identifiers be semantic – that is, that they convey meaning, such as this example does – and, in fact, it is often desirable that they </w:t>
+        <w:t xml:space="preserve"> Finding Aid is that it involves "pointing" to digital representations. This is analogous to file names in a file system – and, for that matter, may be exactly that. For example, a compound might have a name "C3" as its identifier; an NMR dataset might be referred to as C3_H1_NMR. It is not important that these identifiers be semantic – that is, that they convey meaning, such as this example does – and, in fact, it is often desirable that they </w:t>
       </w:r>
       <w:r>
         <w:rPr>
@@ -6434,6 +6411,7 @@
         </w:numPr>
       </w:pPr>
       <w:r>
+        <w:lastRenderedPageBreak/>
         <w:t>Characters used throughout the metadata should be represented in the UTF-</w:t>
       </w:r>
       <w:proofErr w:type="gramStart"/>
@@ -6717,27 +6695,24 @@
       </w:r>
       <w:proofErr w:type="gramEnd"/>
       <w:r>
-        <w:t xml:space="preserve">-0.65" might be sufficient immediately after chromatographic isolation, with no structure representations provided. At a later stage in the research, when the identity of the isolated compound is better known, that might be changed to "RMH00123" and associated using that ID with additional spectra and a specific CDXML or MOL representation. At the point of publication, this </w:t>
-      </w:r>
+        <w:t>-0.65" might be sufficient immediately after chromatographic isolation, with no structure representations provided. At a later stage in the research, when the identity of the isolated compound is better known, that might be changed to "RMH00123" and associated using that ID with additional spectra and a specific CDXML or MOL representation. At the point of publication, this might be changed to "3b". If names are being assigned by multiple researchers, a metadata document describing these associations (typically a spreadsheet or a line-based comma- or tab-separated values text file) is appropriate. For instance, we might have data organized by instrument and compound:</w:t>
+      </w:r>
+    </w:p>
+    <w:p/>
+    <w:p>
+      <w:pPr>
+        <w:ind w:left="1440"/>
+      </w:pPr>
+      <w:r>
+        <w:t>NMR/</w:t>
+      </w:r>
+    </w:p>
+    <w:p>
+      <w:pPr>
+        <w:ind w:left="1440"/>
+      </w:pPr>
       <w:r>
         <w:lastRenderedPageBreak/>
-        <w:t>might be changed to "3b". If names are being assigned by multiple researchers, a metadata document describing these associations (typically a spreadsheet or a line-based comma- or tab-separated values text file) is appropriate. For instance, we might have data organized by instrument and compound:</w:t>
-      </w:r>
-    </w:p>
-    <w:p/>
-    <w:p>
-      <w:pPr>
-        <w:ind w:left="1440"/>
-      </w:pPr>
-      <w:r>
-        <w:t>NMR/</w:t>
-      </w:r>
-    </w:p>
-    <w:p>
-      <w:pPr>
-        <w:ind w:left="1440"/>
-      </w:pPr>
-      <w:r>
         <w:tab/>
         <w:t>RMH-IV-13b/</w:t>
       </w:r>
@@ -7465,7 +7440,6 @@
         <w:ind w:left="720" w:firstLine="720"/>
       </w:pPr>
       <w:r>
-        <w:lastRenderedPageBreak/>
         <w:tab/>
       </w:r>
       <w:r>
@@ -7527,6 +7501,7 @@
         <w:ind w:left="1440" w:firstLine="720"/>
       </w:pPr>
       <w:r>
+        <w:lastRenderedPageBreak/>
         <w:t>NMR/</w:t>
       </w:r>
     </w:p>
@@ -7836,7 +7811,6 @@
         <w:ind w:left="2160" w:firstLine="720"/>
       </w:pPr>
       <w:r>
-        <w:lastRenderedPageBreak/>
         <w:t>3c</w:t>
       </w:r>
       <w:proofErr w:type="gramStart"/>
@@ -8109,9 +8083,59 @@
       </w:r>
       <w:proofErr w:type="spellEnd"/>
       <w:r>
-        <w:t xml:space="preserve"> Finding Aid might look like the following:</w:t>
-      </w:r>
-    </w:p>
+        <w:t xml:space="preserve"> Finding Aid might </w:t>
+      </w:r>
+      <w:r>
+        <w:t xml:space="preserve">appear as shown in Fig. 3, </w:t>
+      </w:r>
+      <w:r>
+        <w:t xml:space="preserve">where the full key name for </w:t>
+      </w:r>
+      <w:proofErr w:type="spellStart"/>
+      <w:proofErr w:type="gramStart"/>
+      <w:r>
+        <w:t>nmr.expt</w:t>
+      </w:r>
+      <w:proofErr w:type="gramEnd"/>
+      <w:r>
+        <w:t>_solvent</w:t>
+      </w:r>
+      <w:proofErr w:type="spellEnd"/>
+      <w:r>
+        <w:t xml:space="preserve">, for example, is </w:t>
+      </w:r>
+    </w:p>
+    <w:p/>
+    <w:p>
+      <w:pPr>
+        <w:ind w:firstLine="720"/>
+        <w:rPr>
+          <w:i/>
+        </w:rPr>
+      </w:pPr>
+      <w:proofErr w:type="spellStart"/>
+      <w:r>
+        <w:rPr>
+          <w:i/>
+        </w:rPr>
+        <w:t>IFD.property.dataobject.fairspec.nmr.expt_solvent</w:t>
+      </w:r>
+      <w:proofErr w:type="spellEnd"/>
+    </w:p>
+    <w:p>
+      <w:pPr>
+        <w:rPr>
+          <w:i/>
+        </w:rPr>
+      </w:pPr>
+      <w:r>
+        <w:rPr>
+          <w:i/>
+        </w:rPr>
+        <w:t xml:space="preserve">  </w:t>
+      </w:r>
+    </w:p>
+    <w:p/>
     <w:p>
       <w:r>
         <w:lastRenderedPageBreak/>
@@ -8155,54 +8179,39 @@
     <w:p/>
     <w:p>
       <w:r>
-        <w:t xml:space="preserve">where the full key name for </w:t>
-      </w:r>
-      <w:proofErr w:type="spellStart"/>
-      <w:proofErr w:type="gramStart"/>
-      <w:r>
-        <w:t>nmr.</w:t>
-      </w:r>
-      <w:r>
-        <w:t>expt</w:t>
-      </w:r>
-      <w:proofErr w:type="gramEnd"/>
-      <w:r>
-        <w:t>_solvent</w:t>
-      </w:r>
-      <w:proofErr w:type="spellEnd"/>
-      <w:r>
-        <w:t xml:space="preserve">, for example, is </w:t>
-      </w:r>
-    </w:p>
-    <w:p/>
-    <w:p>
-      <w:pPr>
-        <w:ind w:firstLine="720"/>
-        <w:rPr>
-          <w:i/>
-        </w:rPr>
-      </w:pPr>
-      <w:proofErr w:type="spellStart"/>
-      <w:r>
-        <w:rPr>
-          <w:i/>
-        </w:rPr>
-        <w:t>IFD.property.dataobject.fairspec.nmr.expt_solvent</w:t>
-      </w:r>
-      <w:proofErr w:type="spellEnd"/>
-    </w:p>
-    <w:p>
-      <w:pPr>
-        <w:rPr>
-          <w:i/>
-        </w:rPr>
-      </w:pPr>
-      <w:r>
-        <w:rPr>
-          <w:i/>
-        </w:rPr>
-        <w:t xml:space="preserve">  </w:t>
-      </w:r>
+        <w:rPr>
+          <w:b/>
+          <w:bCs/>
+        </w:rPr>
+        <w:t xml:space="preserve">Figure 3. </w:t>
+      </w:r>
+      <w:r>
+        <w:t xml:space="preserve">Descriptive metadata associated with a Bruker NMR instrument dataset as found in JSON format in an IUPAC </w:t>
+      </w:r>
+      <w:proofErr w:type="spellStart"/>
+      <w:r>
+        <w:t>FAIRSpec</w:t>
+      </w:r>
+      <w:proofErr w:type="spellEnd"/>
+      <w:r>
+        <w:t xml:space="preserve"> Finding Aid. </w:t>
+      </w:r>
+    </w:p>
+    <w:p>
+      <w:pPr>
+        <w:rPr>
+          <w:b/>
+          <w:bCs/>
+        </w:rPr>
+      </w:pPr>
+    </w:p>
+    <w:p>
+      <w:pPr>
+        <w:rPr>
+          <w:b/>
+          <w:bCs/>
+        </w:rPr>
+      </w:pPr>
     </w:p>
     <w:p>
       <w:r>
@@ -8732,11 +8741,48 @@
       </w:pPr>
     </w:p>
     <w:p>
+      <w:r>
+        <w:t xml:space="preserve">Thus, we might have something like </w:t>
+      </w:r>
+      <w:r>
+        <w:t>what is shown in Fig. 4</w:t>
+      </w:r>
+      <w:r>
+        <w:t>, associating publication compound identifiers with lab-local identifiers, database identifiers, and repository persistent identifiers</w:t>
+      </w:r>
+      <w:r>
+        <w:t xml:space="preserve">. </w:t>
+      </w:r>
+      <w:r>
+        <w:t xml:space="preserve">When (or if) incorporated into an IUPAC </w:t>
+      </w:r>
+      <w:proofErr w:type="spellStart"/>
+      <w:r>
+        <w:t>FAIRSpec</w:t>
+      </w:r>
+      <w:proofErr w:type="spellEnd"/>
+      <w:r>
+        <w:t xml:space="preserve"> Finding Aid, these properties </w:t>
+      </w:r>
+      <w:r>
+        <w:lastRenderedPageBreak/>
+        <w:t xml:space="preserve">would be either mapped to standardized IUPAC </w:t>
+      </w:r>
+      <w:proofErr w:type="spellStart"/>
+      <w:r>
+        <w:t>FAIRSpec</w:t>
+      </w:r>
+      <w:proofErr w:type="spellEnd"/>
+      <w:r>
+        <w:t xml:space="preserve"> metadata keys or included as additional properties. </w:t>
+      </w:r>
+    </w:p>
+    <w:p>
       <w:pPr>
         <w:ind w:left="720"/>
       </w:pPr>
       <w:r>
-        <w:t xml:space="preserve">Thus, we might have something like the following, associating publication compound identifiers with lab-local identifiers, database identifiers, and repository persistent identifiers:  </w:t>
+        <w:t xml:space="preserve"> </w:t>
       </w:r>
     </w:p>
     <w:p>
@@ -8752,7 +8798,6 @@
         <w:rPr>
           <w:noProof/>
         </w:rPr>
-        <w:lastRenderedPageBreak/>
         <w:drawing>
           <wp:inline distT="114300" distB="114300" distL="114300" distR="114300" wp14:anchorId="4FA01F22" wp14:editId="4CD74287">
             <wp:extent cx="5943600" cy="2387600"/>
@@ -8800,7 +8845,23 @@
     </w:p>
     <w:p>
       <w:r>
-        <w:t xml:space="preserve">When (or if) incorporated into an IUPAC </w:t>
+        <w:rPr>
+          <w:b/>
+          <w:bCs/>
+        </w:rPr>
+        <w:t xml:space="preserve">Figure 4. </w:t>
+      </w:r>
+      <w:r>
+        <w:t xml:space="preserve">A page in a spreadsheet with metadata that can be extracted </w:t>
+      </w:r>
+      <w:r>
+        <w:t xml:space="preserve">using automation </w:t>
+      </w:r>
+      <w:r>
+        <w:t xml:space="preserve">for additional metadata attributes associated with </w:t>
+      </w:r>
+      <w:r>
+        <w:t xml:space="preserve">compounds in a published IUPAC </w:t>
       </w:r>
       <w:proofErr w:type="spellStart"/>
       <w:r>
@@ -8808,48 +8869,13 @@
       </w:r>
       <w:proofErr w:type="spellEnd"/>
       <w:r>
-        <w:t xml:space="preserve"> Finding Aid, these properties would be either mapped to standardized IUPAC </w:t>
-      </w:r>
-      <w:proofErr w:type="spellStart"/>
-      <w:r>
-        <w:t>FAIR</w:t>
-      </w:r>
-      <w:r>
-        <w:t>Spec</w:t>
-      </w:r>
-      <w:proofErr w:type="spellEnd"/>
-      <w:r>
-        <w:t xml:space="preserve"> metadata keys or included as additional properties. </w:t>
-      </w:r>
-    </w:p>
-    <w:p/>
-    <w:p>
-      <w:r>
-        <w:t xml:space="preserve">If a </w:t>
-      </w:r>
-      <w:proofErr w:type="spellStart"/>
-      <w:r>
-        <w:t>FAIRSpec</w:t>
-      </w:r>
-      <w:proofErr w:type="spellEnd"/>
-      <w:r>
-        <w:t xml:space="preserve">-ready collections adheres to these metadata principles, the chance of it being transformed into a rich IUPAC </w:t>
-      </w:r>
-      <w:proofErr w:type="spellStart"/>
-      <w:r>
-        <w:t>FAIRSpec</w:t>
-      </w:r>
-      <w:proofErr w:type="spellEnd"/>
-      <w:r>
-        <w:t xml:space="preserve"> Data Collection with its associated IUPAC </w:t>
-      </w:r>
-      <w:proofErr w:type="spellStart"/>
-      <w:r>
-        <w:t>FAIRSpec</w:t>
-      </w:r>
-      <w:proofErr w:type="spellEnd"/>
-      <w:r>
-        <w:t xml:space="preserve"> Finding Aid will be greatly enhanced. </w:t>
+        <w:t xml:space="preserve"> Data Collection.</w:t>
+      </w:r>
+      <w:r>
+        <w:t xml:space="preserve"> </w:t>
+      </w:r>
+      <w:r>
+        <w:t>The spreadsheet provides both human- and machine-readable content.</w:t>
       </w:r>
     </w:p>
     <w:p/>
@@ -11813,13 +11839,31 @@
         </w:rPr>
         <w:t xml:space="preserve"> </w:t>
       </w:r>
-      <w:r>
-        <w:rPr>
-          <w:i/>
-          <w:color w:val="000000"/>
-        </w:rPr>
-        <w:t>molstar/BinaryCIF</w:t>
-      </w:r>
+      <w:proofErr w:type="spellStart"/>
+      <w:r>
+        <w:rPr>
+          <w:i/>
+          <w:color w:val="000000"/>
+        </w:rPr>
+        <w:t>molstar</w:t>
+      </w:r>
+      <w:proofErr w:type="spellEnd"/>
+      <w:r>
+        <w:rPr>
+          <w:i/>
+          <w:color w:val="000000"/>
+        </w:rPr>
+        <w:t>/</w:t>
+      </w:r>
+      <w:proofErr w:type="spellStart"/>
+      <w:r>
+        <w:rPr>
+          <w:i/>
+          <w:color w:val="000000"/>
+        </w:rPr>
+        <w:t>BinaryCIF</w:t>
+      </w:r>
+      <w:proofErr w:type="spellEnd"/>
       <w:r>
         <w:rPr>
           <w:color w:val="000000"/>
@@ -11864,7 +11908,46 @@
       </w:r>
       <w:proofErr w:type="spellEnd"/>
       <w:r>
-        <w:t xml:space="preserve"> Xi, Robert V. Stanton, and Sergio H. Rotstein. ‘HELM: A Hierarchical Notation Language for Complex Biomolecule Structure Representation’. Journal of Chemical Information and Modeling 52, no. 10 (22 October 2012): 2796–2806. </w:t>
+        <w:t xml:space="preserve"> Xi, Robert V. Stanton, and Sergio H. Rotstein. HELM: A Hierarchical Notation Language for Complex Biomolecule Structure Representation. </w:t>
+      </w:r>
+      <w:r>
+        <w:rPr>
+          <w:i/>
+          <w:iCs/>
+        </w:rPr>
+        <w:t>Journal of Chemical Information and Modeling</w:t>
+      </w:r>
+      <w:r>
+        <w:t xml:space="preserve"> </w:t>
+      </w:r>
+      <w:r>
+        <w:rPr>
+          <w:b/>
+          <w:bCs/>
+        </w:rPr>
+        <w:t xml:space="preserve">2012, </w:t>
+      </w:r>
+      <w:r>
+        <w:rPr>
+          <w:i/>
+          <w:iCs/>
+        </w:rPr>
+        <w:t>52</w:t>
+      </w:r>
+      <w:r>
+        <w:t>(</w:t>
+      </w:r>
+      <w:r>
+        <w:t>10</w:t>
+      </w:r>
+      <w:r>
+        <w:t>)</w:t>
+      </w:r>
+      <w:r>
+        <w:t>,</w:t>
+      </w:r>
+      <w:r>
+        <w:t xml:space="preserve"> 2796–2806. </w:t>
       </w:r>
       <w:hyperlink r:id="rId9" w:history="1">
         <w:r>
@@ -11901,14 +11984,7 @@
           <w:sz w:val="22"/>
           <w:szCs w:val="22"/>
         </w:rPr>
-        <w:t xml:space="preserve"> </w:t>
-      </w:r>
-      <w:r>
-        <w:rPr>
-          <w:sz w:val="22"/>
-          <w:szCs w:val="22"/>
-        </w:rPr>
-        <w:t xml:space="preserve">IUPAC Subcommittee on HELM. </w:t>
+        <w:t xml:space="preserve"> IUPAC Subcommittee on HELM. </w:t>
       </w:r>
       <w:hyperlink r:id="rId10" w:tgtFrame="_blank" w:history="1">
         <w:r>
@@ -11925,42 +12001,7 @@
           <w:sz w:val="22"/>
           <w:szCs w:val="22"/>
         </w:rPr>
-        <w:t xml:space="preserve"> </w:t>
-      </w:r>
-      <w:r>
-        <w:rPr>
-          <w:sz w:val="22"/>
-          <w:szCs w:val="22"/>
-        </w:rPr>
-        <w:t>(a</w:t>
-      </w:r>
-      <w:r>
-        <w:rPr>
-          <w:sz w:val="22"/>
-          <w:szCs w:val="22"/>
-        </w:rPr>
-        <w:t xml:space="preserve">ccessed </w:t>
-      </w:r>
-      <w:r>
-        <w:rPr>
-          <w:sz w:val="22"/>
-          <w:szCs w:val="22"/>
-        </w:rPr>
-        <w:t>2024-12-03</w:t>
-      </w:r>
-      <w:r>
-        <w:rPr>
-          <w:sz w:val="22"/>
-          <w:szCs w:val="22"/>
-        </w:rPr>
-        <w:t>)</w:t>
-      </w:r>
-      <w:r>
-        <w:rPr>
-          <w:sz w:val="22"/>
-          <w:szCs w:val="22"/>
-        </w:rPr>
-        <w:t>.</w:t>
+        <w:t xml:space="preserve"> (accessed 2024-12-03).</w:t>
       </w:r>
     </w:p>
     <w:p>
@@ -12056,7 +12097,77 @@
         <w:rPr>
           <w:color w:val="000000"/>
         </w:rPr>
-        <w:t xml:space="preserve"> Grasselli, J. G. ‘JCAMP-DX, a Standard Format for Exchange of Infrared Spectra in Computer Readable Form (Recommendations 1991)’. Pure and Applied Chemistry 63, no. 12 (January 1991): 1781–92. </w:t>
+        <w:t xml:space="preserve"> Grasselli, J. G. JCAMP-DX, a Standard Format for Exchange of Infrared Spectra in Computer Readable Form (Recommendations 1991). </w:t>
+      </w:r>
+      <w:r>
+        <w:rPr>
+          <w:i/>
+          <w:iCs/>
+          <w:color w:val="000000"/>
+        </w:rPr>
+        <w:t>Pure and Applied Chemistry</w:t>
+      </w:r>
+      <w:r>
+        <w:rPr>
+          <w:color w:val="000000"/>
+        </w:rPr>
+        <w:t xml:space="preserve"> </w:t>
+      </w:r>
+      <w:r>
+        <w:rPr>
+          <w:i/>
+          <w:iCs/>
+          <w:color w:val="000000"/>
+        </w:rPr>
+        <w:t>1991</w:t>
+      </w:r>
+      <w:r>
+        <w:rPr>
+          <w:i/>
+          <w:iCs/>
+          <w:color w:val="000000"/>
+        </w:rPr>
+        <w:t>,</w:t>
+      </w:r>
+      <w:r>
+        <w:rPr>
+          <w:i/>
+          <w:iCs/>
+          <w:color w:val="000000"/>
+        </w:rPr>
+        <w:t xml:space="preserve"> </w:t>
+      </w:r>
+      <w:r>
+        <w:rPr>
+          <w:i/>
+          <w:iCs/>
+          <w:color w:val="000000"/>
+        </w:rPr>
+        <w:t>63</w:t>
+      </w:r>
+      <w:r>
+        <w:rPr>
+          <w:color w:val="000000"/>
+        </w:rPr>
+        <w:t>(</w:t>
+      </w:r>
+      <w:r>
+        <w:rPr>
+          <w:color w:val="000000"/>
+        </w:rPr>
+        <w:t>12</w:t>
+      </w:r>
+      <w:r>
+        <w:rPr>
+          <w:color w:val="000000"/>
+        </w:rPr>
+        <w:t>),</w:t>
+      </w:r>
+      <w:r>
+        <w:rPr>
+          <w:color w:val="000000"/>
+        </w:rPr>
+        <w:t xml:space="preserve"> 1781–92. </w:t>
       </w:r>
       <w:hyperlink r:id="rId11">
         <w:r>
@@ -12115,7 +12226,67 @@
         <w:rPr>
           <w:color w:val="000000"/>
         </w:rPr>
-        <w:t xml:space="preserve"> Ulrich, Eldon L., Kumaran Baskaran, Hesam Dashti, Yannis E. Ioannidis, Miron Livny, Pedro R. Romero, Dimitri Maziuk, et al. ‘NMR-STAR: Comprehensive Ontology for Representing, Archiving and Exchanging Data from Nuclear Magnetic Resonance Spectroscopic Experiments’. Journal of Biomolecular NMR 73, no. 1 (1 February 2019): 5–9. </w:t>
+        <w:t xml:space="preserve"> Ulrich, Eldon L., Kumaran Baskaran, Hesam Dashti, Yannis E. Ioannidis, Miron Livny, Pedro R. Romero, Dimitri Maziuk, et al. NMR-STAR: Comprehensive Ontology for Representing, Archiving and Exchanging Data from Nuclear Magnetic Resonance Spectroscopic Experiments. </w:t>
+      </w:r>
+      <w:r>
+        <w:rPr>
+          <w:i/>
+          <w:iCs/>
+          <w:color w:val="000000"/>
+        </w:rPr>
+        <w:t>Journal of Biomolecular NMR</w:t>
+      </w:r>
+      <w:r>
+        <w:rPr>
+          <w:color w:val="000000"/>
+        </w:rPr>
+        <w:t xml:space="preserve"> </w:t>
+      </w:r>
+      <w:r>
+        <w:rPr>
+          <w:b/>
+          <w:bCs/>
+          <w:color w:val="000000"/>
+        </w:rPr>
+        <w:t>2019</w:t>
+      </w:r>
+      <w:r>
+        <w:rPr>
+          <w:color w:val="000000"/>
+        </w:rPr>
+        <w:t xml:space="preserve">, </w:t>
+      </w:r>
+      <w:r>
+        <w:rPr>
+          <w:i/>
+          <w:iCs/>
+          <w:color w:val="000000"/>
+        </w:rPr>
+        <w:t>73</w:t>
+      </w:r>
+      <w:r>
+        <w:rPr>
+          <w:color w:val="000000"/>
+        </w:rPr>
+        <w:t xml:space="preserve">(1), </w:t>
+      </w:r>
+      <w:r>
+        <w:rPr>
+          <w:color w:val="000000"/>
+        </w:rPr>
+        <w:t>5</w:t>
+      </w:r>
+      <w:r>
+        <w:rPr>
+          <w:color w:val="000000"/>
+        </w:rPr>
+        <w:t>-</w:t>
+      </w:r>
+      <w:r>
+        <w:rPr>
+          <w:color w:val="000000"/>
+        </w:rPr>
+        <w:t>9. </w:t>
       </w:r>
       <w:hyperlink r:id="rId12">
         <w:r>
@@ -12390,7 +12561,35 @@
         <w:rPr>
           <w:color w:val="000000"/>
         </w:rPr>
-        <w:t xml:space="preserve"> S., Barluzzi, L., Layfield,  R. A., Barrett,  A. G.M.,Syntheses and Characterization of Diverse Main Group, Transition, Lanthanide and Actinide Metal Complexes of Ethyl-3-Oxo-2,3-dihydro-1H-pyrazole-4-carboxylate and Related Bidentate Ligands, Inorg. Chem., 2023, 62, 13253-76.  DOI: 10.1021/acs.inorgchem.3c01506,</w:t>
+        <w:t xml:space="preserve"> S., Barluzzi, L., Layfield,  R. A., Barrett,  A. G.M.,Syntheses and Characterization of Diverse Main Group, Transition, Lanthanide and Actinide Metal Complexes of Ethyl-3-Oxo-2,3-dihydro-1H-pyrazole-4-carboxylate and Related Bidentate Ligands, Inorg. Chem., </w:t>
+      </w:r>
+      <w:r>
+        <w:rPr>
+          <w:b/>
+          <w:bCs/>
+          <w:color w:val="000000"/>
+        </w:rPr>
+        <w:t>2023</w:t>
+      </w:r>
+      <w:r>
+        <w:rPr>
+          <w:color w:val="000000"/>
+        </w:rPr>
+        <w:t xml:space="preserve">, </w:t>
+      </w:r>
+      <w:r>
+        <w:rPr>
+          <w:i/>
+          <w:iCs/>
+          <w:color w:val="000000"/>
+        </w:rPr>
+        <w:t>62</w:t>
+      </w:r>
+      <w:r>
+        <w:rPr>
+          <w:color w:val="000000"/>
+        </w:rPr>
+        <w:t>, 13253-76.  DOI: 10.1021/acs.inorgchem.3c01506,</w:t>
       </w:r>
     </w:p>
   </w:endnote>
@@ -13333,8 +13532,6 @@
           <w:tab w:val="left" w:pos="1598"/>
         </w:tabs>
         <w:rPr>
-          <w:i/>
-          <w:iCs/>
           <w:sz w:val="22"/>
           <w:szCs w:val="22"/>
           <w:lang w:val="en-US"/>
@@ -13431,6 +13628,21 @@
         </w:rPr>
         <w:t>ed 2024-12-03)</w:t>
       </w:r>
+    </w:p>
+    <w:p>
+      <w:pPr>
+        <w:pStyle w:val="EndnoteText"/>
+        <w:tabs>
+          <w:tab w:val="left" w:pos="1598"/>
+        </w:tabs>
+        <w:rPr>
+          <w:i/>
+          <w:iCs/>
+          <w:sz w:val="22"/>
+          <w:szCs w:val="22"/>
+          <w:lang w:val="en-US"/>
+        </w:rPr>
+      </w:pPr>
     </w:p>
   </w:endnote>
 </w:endnotes>

</xml_diff>

<commit_message>
FAIRSpec-ready docx post-zoom ref update
</commit_message>
<xml_diff>
--- a/documents/working/FAIRSpec-ready data guidelines for researchers and authors-v3c-word-bh.docx
+++ b/documents/working/FAIRSpec-ready data guidelines for researchers and authors-v3c-word-bh.docx
@@ -9805,6 +9805,9 @@
         <w:t>provided in the finding aid itself as the data value of a</w:t>
       </w:r>
       <w:r>
+        <w:t>n</w:t>
+      </w:r>
+      <w:r>
         <w:t xml:space="preserve"> </w:t>
       </w:r>
       <w:proofErr w:type="spellStart"/>
@@ -9922,7 +9925,21 @@
         <w:t>Development of a Standard for FAIR Data Management of Spectroscopic Data</w:t>
       </w:r>
       <w:r>
-        <w:t>. Project Details. https://iupac.org/project/2019-031-1-024 (accessed 202</w:t>
+        <w:t xml:space="preserve">. Project Details. </w:t>
+      </w:r>
+      <w:hyperlink r:id="rId1" w:history="1">
+        <w:r>
+          <w:rPr>
+            <w:rStyle w:val="Hyperlink"/>
+          </w:rPr>
+          <w:t>https://iupac.org/project/2019-031-1-024</w:t>
+        </w:r>
+      </w:hyperlink>
+      <w:r>
+        <w:t xml:space="preserve"> </w:t>
+      </w:r>
+      <w:r>
+        <w:t>(accessed 202</w:t>
       </w:r>
       <w:r>
         <w:t>4</w:t>
@@ -9966,6 +9983,7 @@
         </w:rPr>
         <w:t>IUPAC/IUPAC-</w:t>
       </w:r>
+      <w:proofErr w:type="spellStart"/>
       <w:r>
         <w:rPr>
           <w:i/>
@@ -9973,6 +9991,7 @@
         </w:rPr>
         <w:t>FAIRSpec</w:t>
       </w:r>
+      <w:proofErr w:type="spellEnd"/>
       <w:r>
         <w:rPr>
           <w:i/>
@@ -9986,7 +10005,7 @@
         </w:rPr>
         <w:t xml:space="preserve">. </w:t>
       </w:r>
-      <w:hyperlink r:id="rId1" w:history="1">
+      <w:hyperlink r:id="rId2" w:history="1">
         <w:r>
           <w:rPr>
             <w:rStyle w:val="Hyperlink"/>
@@ -10056,15 +10075,36 @@
       <w:r>
         <w:t xml:space="preserve"> Several examples of IUPAC </w:t>
       </w:r>
-      <w:r>
-        <w:t xml:space="preserve">FAIRSpec Finding Aids and their associated landing pages can be found at </w:t>
-      </w:r>
-      <w:r>
-        <w:rPr>
-          <w:i/>
-          <w:color w:val="000000"/>
-        </w:rPr>
-        <w:t>IUPAC/IUPAC-FAIRSpec GitHub Project Site Web Pages</w:t>
+      <w:proofErr w:type="spellStart"/>
+      <w:r>
+        <w:t>FAIRSpec</w:t>
+      </w:r>
+      <w:proofErr w:type="spellEnd"/>
+      <w:r>
+        <w:t xml:space="preserve"> Finding Aids and their associated landing pages can be found at </w:t>
+      </w:r>
+      <w:r>
+        <w:rPr>
+          <w:i/>
+          <w:color w:val="000000"/>
+        </w:rPr>
+        <w:t>IUPAC/IUPAC-</w:t>
+      </w:r>
+      <w:proofErr w:type="spellStart"/>
+      <w:r>
+        <w:rPr>
+          <w:i/>
+          <w:color w:val="000000"/>
+        </w:rPr>
+        <w:t>FAIRSpec</w:t>
+      </w:r>
+      <w:proofErr w:type="spellEnd"/>
+      <w:r>
+        <w:rPr>
+          <w:i/>
+          <w:color w:val="000000"/>
+        </w:rPr>
+        <w:t xml:space="preserve"> GitHub Project Site Web Pages</w:t>
       </w:r>
       <w:r>
         <w:rPr>
@@ -10072,7 +10112,7 @@
         </w:rPr>
         <w:t xml:space="preserve">. </w:t>
       </w:r>
-      <w:hyperlink r:id="rId2" w:history="1">
+      <w:hyperlink r:id="rId3" w:history="1">
         <w:r>
           <w:rPr>
             <w:rStyle w:val="Hyperlink"/>
@@ -10127,7 +10167,18 @@
         <w:t>94</w:t>
       </w:r>
       <w:r>
-        <w:t>(6), 623–636. https://doi.org/10.1515/pac-2021-2009.</w:t>
+        <w:t xml:space="preserve">(6), 623–636. </w:t>
+      </w:r>
+      <w:hyperlink r:id="rId4" w:history="1">
+        <w:r>
+          <w:rPr>
+            <w:rStyle w:val="Hyperlink"/>
+          </w:rPr>
+          <w:t>https://doi.org/10.1515/pac-2021-2009</w:t>
+        </w:r>
+      </w:hyperlink>
+      <w:r>
+        <w:t xml:space="preserve">. </w:t>
       </w:r>
     </w:p>
   </w:endnote>
@@ -10169,7 +10220,27 @@
         <w:rPr>
           <w:color w:val="000000"/>
         </w:rPr>
-        <w:t>. 2023. https://new.nsf.gov/policies/pappg/23-1/ch-2-proposal-preparation (accessed 2024-05-29).</w:t>
+        <w:t xml:space="preserve">. 2023. </w:t>
+      </w:r>
+      <w:hyperlink r:id="rId5" w:history="1">
+        <w:r>
+          <w:rPr>
+            <w:rStyle w:val="Hyperlink"/>
+          </w:rPr>
+          <w:t>https://new.nsf.gov/policies/pappg/23-1/ch-2-proposal-preparation</w:t>
+        </w:r>
+      </w:hyperlink>
+      <w:r>
+        <w:rPr>
+          <w:color w:val="000000"/>
+        </w:rPr>
+        <w:t xml:space="preserve"> </w:t>
+      </w:r>
+      <w:r>
+        <w:rPr>
+          <w:color w:val="000000"/>
+        </w:rPr>
+        <w:t>(accessed 2024-05-29).</w:t>
       </w:r>
     </w:p>
   </w:endnote>
@@ -10211,7 +10282,47 @@
         <w:rPr>
           <w:color w:val="000000"/>
         </w:rPr>
-        <w:t>. https://www.nsf.gov/bfa/dias/policy/dmp.jsp http://web.archive.org/web/*/https://www.nsf.gov/bfa/dias/policy/dmp.jsp (accessed 2020-10-27).</w:t>
+        <w:t xml:space="preserve">. </w:t>
+      </w:r>
+      <w:hyperlink r:id="rId6" w:history="1">
+        <w:r>
+          <w:rPr>
+            <w:rStyle w:val="Hyperlink"/>
+          </w:rPr>
+          <w:t>https://www.nsf.gov/bfa/dias/policy/dmp.jsp</w:t>
+        </w:r>
+      </w:hyperlink>
+      <w:r>
+        <w:rPr>
+          <w:color w:val="000000"/>
+        </w:rPr>
+        <w:t xml:space="preserve"> </w:t>
+      </w:r>
+      <w:r>
+        <w:rPr>
+          <w:color w:val="000000"/>
+        </w:rPr>
+        <w:t xml:space="preserve"> </w:t>
+      </w:r>
+      <w:hyperlink r:id="rId7" w:history="1">
+        <w:r>
+          <w:rPr>
+            <w:rStyle w:val="Hyperlink"/>
+          </w:rPr>
+          <w:t>http://web.archive.org/web/*/https://www.nsf.gov/bfa/dias/policy/dmp.jsp</w:t>
+        </w:r>
+      </w:hyperlink>
+      <w:r>
+        <w:rPr>
+          <w:color w:val="000000"/>
+        </w:rPr>
+        <w:t xml:space="preserve"> </w:t>
+      </w:r>
+      <w:r>
+        <w:rPr>
+          <w:color w:val="000000"/>
+        </w:rPr>
+        <w:t>(accessed 2020-10-27).</w:t>
       </w:r>
     </w:p>
   </w:endnote>
@@ -10264,7 +10375,7 @@
         </w:rPr>
         <w:t xml:space="preserve"> </w:t>
       </w:r>
-      <w:hyperlink r:id="rId3" w:history="1">
+      <w:hyperlink r:id="rId8" w:history="1">
         <w:r>
           <w:rPr>
             <w:rStyle w:val="Hyperlink"/>
@@ -10282,6 +10393,15 @@
         <w:t xml:space="preserve"> (accessed 2024-12-03)</w:t>
       </w:r>
     </w:p>
+    <w:p>
+      <w:pPr>
+        <w:pStyle w:val="EndnoteText"/>
+        <w:rPr>
+          <w:sz w:val="22"/>
+          <w:szCs w:val="22"/>
+        </w:rPr>
+      </w:pPr>
+    </w:p>
   </w:endnote>
   <w:endnote w:id="8">
     <w:p>
@@ -10348,20 +10468,14 @@
         <w:rPr>
           <w:color w:val="000000"/>
         </w:rPr>
-        <w:t xml:space="preserve"> </w:t>
-      </w:r>
-      <w:r>
-        <w:rPr>
-          <w:color w:val="000000"/>
-        </w:rPr>
-        <w:t xml:space="preserve">as </w:t>
-      </w:r>
-      <w:hyperlink r:id="rId4" w:history="1">
+        <w:t xml:space="preserve"> as </w:t>
+      </w:r>
+      <w:hyperlink r:id="rId9" w:history="1">
         <w:r>
           <w:rPr>
             <w:rStyle w:val="Hyperlink"/>
           </w:rPr>
-          <w:t>https://pmc.ncbi.nlm.nih.gov/articles/PMC3122044/</w:t>
+          <w:t>https://pmc.ncbi.nlm.nih.gov/articles/PMC3122044</w:t>
         </w:r>
       </w:hyperlink>
       <w:r>
@@ -10469,7 +10583,21 @@
         <w:rPr>
           <w:color w:val="000000"/>
         </w:rPr>
-        <w:t>(1), 160018. https://doi.org/10.1038/sdata.2016.18.</w:t>
+        <w:t xml:space="preserve">(1), 160018. </w:t>
+      </w:r>
+      <w:hyperlink r:id="rId10" w:history="1">
+        <w:r>
+          <w:rPr>
+            <w:rStyle w:val="Hyperlink"/>
+          </w:rPr>
+          <w:t>https://doi.org/10.1038/sdata.2016.18</w:t>
+        </w:r>
+      </w:hyperlink>
+      <w:r>
+        <w:rPr>
+          <w:color w:val="000000"/>
+        </w:rPr>
+        <w:t>.</w:t>
       </w:r>
     </w:p>
   </w:endnote>
@@ -10500,17 +10628,33 @@
         </w:rPr>
         <w:t xml:space="preserve"> </w:t>
       </w:r>
-      <w:r>
-        <w:rPr>
-          <w:color w:val="000000"/>
-        </w:rPr>
-        <w:t xml:space="preserve">Tremouilhac, P.; Nguyen, A.; Huang, Y.-C.; Kotov, S.; Lütjohann, D. S.; Hübsch, F.; Jung, N.; Bräse, S. Chemotion ELN: an </w:t>
-      </w:r>
-      <w:r>
-        <w:rPr>
-          <w:color w:val="000000"/>
-        </w:rPr>
-        <w:t xml:space="preserve">Open Source electronic lab notebook for chemists in academia. </w:t>
+      <w:proofErr w:type="spellStart"/>
+      <w:r>
+        <w:rPr>
+          <w:color w:val="000000"/>
+        </w:rPr>
+        <w:t>Tremouilhac</w:t>
+      </w:r>
+      <w:proofErr w:type="spellEnd"/>
+      <w:r>
+        <w:rPr>
+          <w:color w:val="000000"/>
+        </w:rPr>
+        <w:t xml:space="preserve">, P.; Nguyen, A.; Huang, Y.-C.; Kotov, S.; Lütjohann, D. S.; Hübsch, F.; Jung, N.; Bräse, S. Chemotion ELN: an </w:t>
+      </w:r>
+      <w:proofErr w:type="gramStart"/>
+      <w:r>
+        <w:rPr>
+          <w:color w:val="000000"/>
+        </w:rPr>
+        <w:t>Open Source</w:t>
+      </w:r>
+      <w:proofErr w:type="gramEnd"/>
+      <w:r>
+        <w:rPr>
+          <w:color w:val="000000"/>
+        </w:rPr>
+        <w:t xml:space="preserve"> electronic lab notebook for chemists in academia. </w:t>
       </w:r>
       <w:r>
         <w:rPr>
@@ -10549,7 +10693,21 @@
         <w:rPr>
           <w:color w:val="000000"/>
         </w:rPr>
-        <w:t>(1), 54. https://doi.org/10.1186/s13321-017-0240-0.</w:t>
+        <w:t xml:space="preserve">(1), 54. </w:t>
+      </w:r>
+      <w:hyperlink r:id="rId11" w:history="1">
+        <w:r>
+          <w:rPr>
+            <w:rStyle w:val="Hyperlink"/>
+          </w:rPr>
+          <w:t>https://doi.org/10.1186/s13321-017-0240-0</w:t>
+        </w:r>
+      </w:hyperlink>
+      <w:r>
+        <w:rPr>
+          <w:color w:val="000000"/>
+        </w:rPr>
+        <w:t>.</w:t>
       </w:r>
     </w:p>
   </w:endnote>
@@ -10593,13 +10751,13 @@
         </w:rPr>
         <w:t xml:space="preserve">. </w:t>
       </w:r>
-      <w:hyperlink r:id="rId5">
+      <w:hyperlink r:id="rId12">
         <w:r>
           <w:rPr>
             <w:color w:val="0000FF"/>
             <w:u w:val="single"/>
           </w:rPr>
-          <w:t>http://www.datacite.org/</w:t>
+          <w:t>http://www.datacite.org</w:t>
         </w:r>
       </w:hyperlink>
       <w:r>
@@ -10689,7 +10847,21 @@
         <w:rPr>
           <w:color w:val="000000"/>
         </w:rPr>
-        <w:t>(3), 244–255. https://doi.org/10.1021/ci00007a012.</w:t>
+        <w:t xml:space="preserve">(3), 244–255. </w:t>
+      </w:r>
+      <w:hyperlink r:id="rId13" w:history="1">
+        <w:r>
+          <w:rPr>
+            <w:rStyle w:val="Hyperlink"/>
+          </w:rPr>
+          <w:t>https://doi.org/10.1021/ci00007a012</w:t>
+        </w:r>
+      </w:hyperlink>
+      <w:r>
+        <w:rPr>
+          <w:color w:val="000000"/>
+        </w:rPr>
+        <w:t>.</w:t>
       </w:r>
     </w:p>
   </w:endnote>
@@ -10731,7 +10903,27 @@
         <w:rPr>
           <w:color w:val="000000"/>
         </w:rPr>
-        <w:t>. Dassault Systèmes. 2020. https://discover.3ds.com/ctfile-documentation-request-form (accessed 2022-01-12).</w:t>
+        <w:t xml:space="preserve">. Dassault Systèmes. 2020. </w:t>
+      </w:r>
+      <w:hyperlink r:id="rId14" w:history="1">
+        <w:r>
+          <w:rPr>
+            <w:rStyle w:val="Hyperlink"/>
+          </w:rPr>
+          <w:t>https://discover.3ds.com/ctfile-documentation-request-form</w:t>
+        </w:r>
+      </w:hyperlink>
+      <w:r>
+        <w:rPr>
+          <w:color w:val="000000"/>
+        </w:rPr>
+        <w:t xml:space="preserve"> </w:t>
+      </w:r>
+      <w:r>
+        <w:rPr>
+          <w:color w:val="000000"/>
+        </w:rPr>
+        <w:t>(accessed 2022-01-12).</w:t>
       </w:r>
     </w:p>
   </w:endnote>
@@ -10772,7 +10964,7 @@
       <w:r>
         <w:t xml:space="preserve">. </w:t>
       </w:r>
-      <w:hyperlink r:id="rId6">
+      <w:hyperlink r:id="rId15">
         <w:r>
           <w:rPr>
             <w:color w:val="1155CC"/>
@@ -10790,11 +10982,25 @@
       <w:r>
         <w:t xml:space="preserve"> from </w:t>
       </w:r>
-      <w:r>
-        <w:rPr>
-          <w:color w:val="000000"/>
-        </w:rPr>
-        <w:t xml:space="preserve">https://web.archive.org/web/20190910135652/https://www.cambrigesoft.com/services/documentation/sdk/chemdraw/cdx/General.htm and related </w:t>
+      <w:hyperlink r:id="rId16" w:history="1">
+        <w:r>
+          <w:rPr>
+            <w:rStyle w:val="Hyperlink"/>
+          </w:rPr>
+          <w:t>https://web.archive.org/web/20190910135652/https://www.cambrigesoft.com/services/documentation/sdk/chemdraw/cdx/General.htm</w:t>
+        </w:r>
+      </w:hyperlink>
+      <w:r>
+        <w:rPr>
+          <w:color w:val="000000"/>
+        </w:rPr>
+        <w:t xml:space="preserve"> </w:t>
+      </w:r>
+      <w:r>
+        <w:rPr>
+          <w:color w:val="000000"/>
+        </w:rPr>
+        <w:t xml:space="preserve">and related </w:t>
       </w:r>
       <w:r>
         <w:rPr>
@@ -10874,7 +11080,21 @@
         <w:rPr>
           <w:color w:val="000000"/>
         </w:rPr>
-        <w:t>(1), 31–36. https://doi.org/10.1021/ci00057a005.</w:t>
+        <w:t xml:space="preserve">(1), 31–36. </w:t>
+      </w:r>
+      <w:hyperlink r:id="rId17" w:history="1">
+        <w:r>
+          <w:rPr>
+            <w:rStyle w:val="Hyperlink"/>
+          </w:rPr>
+          <w:t>https://doi.org/10.1021/ci00057a005</w:t>
+        </w:r>
+      </w:hyperlink>
+      <w:r>
+        <w:rPr>
+          <w:color w:val="000000"/>
+        </w:rPr>
+        <w:t>.</w:t>
       </w:r>
     </w:p>
   </w:endnote>
@@ -10916,7 +11136,27 @@
         <w:rPr>
           <w:color w:val="000000"/>
         </w:rPr>
-        <w:t>. https://www.daylight.com/dayhtml/doc/theory/theory.smiles.html (accessed 2022-01-12).</w:t>
+        <w:t xml:space="preserve">. </w:t>
+      </w:r>
+      <w:hyperlink r:id="rId18" w:history="1">
+        <w:r>
+          <w:rPr>
+            <w:rStyle w:val="Hyperlink"/>
+          </w:rPr>
+          <w:t>https://www.daylight.com/dayhtml/doc/theory/theory.smiles.html</w:t>
+        </w:r>
+      </w:hyperlink>
+      <w:r>
+        <w:rPr>
+          <w:color w:val="000000"/>
+        </w:rPr>
+        <w:t xml:space="preserve"> </w:t>
+      </w:r>
+      <w:r>
+        <w:rPr>
+          <w:color w:val="000000"/>
+        </w:rPr>
+        <w:t>(accessed 2022-01-12).</w:t>
       </w:r>
     </w:p>
   </w:endnote>
@@ -10958,7 +11198,27 @@
         <w:rPr>
           <w:color w:val="000000"/>
         </w:rPr>
-        <w:t>. http://opensmiles.org/opensmiles.html (accessed 2022-04-14).</w:t>
+        <w:t xml:space="preserve">. </w:t>
+      </w:r>
+      <w:hyperlink r:id="rId19" w:history="1">
+        <w:r>
+          <w:rPr>
+            <w:rStyle w:val="Hyperlink"/>
+          </w:rPr>
+          <w:t>http://opensmiles.org/opensmiles.html</w:t>
+        </w:r>
+      </w:hyperlink>
+      <w:r>
+        <w:rPr>
+          <w:color w:val="000000"/>
+        </w:rPr>
+        <w:t xml:space="preserve"> </w:t>
+      </w:r>
+      <w:r>
+        <w:rPr>
+          <w:color w:val="000000"/>
+        </w:rPr>
+        <w:t>(accessed 2022-04-14).</w:t>
       </w:r>
     </w:p>
     <w:p>
@@ -11043,7 +11303,7 @@
         </w:rPr>
         <w:t xml:space="preserve">(1), 7. </w:t>
       </w:r>
-      <w:hyperlink r:id="rId7">
+      <w:hyperlink r:id="rId20">
         <w:r>
           <w:rPr>
             <w:color w:val="0000FF"/>
@@ -11113,7 +11373,27 @@
         <w:rPr>
           <w:color w:val="000000"/>
         </w:rPr>
-        <w:t>. IUPAC | International Union of Pure and Applied Chemistry. https://iupac.org/project/2019-002-2-024 (accessed 2022-04-14).</w:t>
+        <w:t xml:space="preserve">. IUPAC | International Union of Pure and Applied Chemistry. </w:t>
+      </w:r>
+      <w:hyperlink r:id="rId21" w:history="1">
+        <w:r>
+          <w:rPr>
+            <w:rStyle w:val="Hyperlink"/>
+          </w:rPr>
+          <w:t>https://iupac.org/project/2019-002-2-024</w:t>
+        </w:r>
+      </w:hyperlink>
+      <w:r>
+        <w:rPr>
+          <w:color w:val="000000"/>
+        </w:rPr>
+        <w:t xml:space="preserve"> </w:t>
+      </w:r>
+      <w:r>
+        <w:rPr>
+          <w:color w:val="000000"/>
+        </w:rPr>
+        <w:t>(accessed 2022-04-14).</w:t>
       </w:r>
     </w:p>
   </w:endnote>
@@ -11155,7 +11435,27 @@
         <w:rPr>
           <w:color w:val="000000"/>
         </w:rPr>
-        <w:t>. IUPAC | International Union of Pure and Applied Chemistry. https://iupac.org/project/2009-040-2-800 (accessed 2024-05-30).</w:t>
+        <w:t xml:space="preserve">. IUPAC | International Union of Pure and Applied Chemistry. </w:t>
+      </w:r>
+      <w:hyperlink r:id="rId22" w:history="1">
+        <w:r>
+          <w:rPr>
+            <w:rStyle w:val="Hyperlink"/>
+          </w:rPr>
+          <w:t>https://iupac.org/project/2009-040-2-800</w:t>
+        </w:r>
+      </w:hyperlink>
+      <w:r>
+        <w:rPr>
+          <w:color w:val="000000"/>
+        </w:rPr>
+        <w:t xml:space="preserve"> </w:t>
+      </w:r>
+      <w:r>
+        <w:rPr>
+          <w:color w:val="000000"/>
+        </w:rPr>
+        <w:t>(accessed 2024-05-30).</w:t>
       </w:r>
     </w:p>
   </w:endnote>
@@ -11197,7 +11497,27 @@
         <w:rPr>
           <w:color w:val="000000"/>
         </w:rPr>
-        <w:t>. IUPAC | International Union of Pure and Applied Chemistry. https://iupac.org/project/2019-017-2-800/ (accessed 2024-05-30).</w:t>
+        <w:t xml:space="preserve">. IUPAC | International Union of Pure and Applied Chemistry. </w:t>
+      </w:r>
+      <w:hyperlink r:id="rId23" w:history="1">
+        <w:r>
+          <w:rPr>
+            <w:rStyle w:val="Hyperlink"/>
+          </w:rPr>
+          <w:t>https://iupac.org/project/2019-017-2-800</w:t>
+        </w:r>
+      </w:hyperlink>
+      <w:r>
+        <w:rPr>
+          <w:color w:val="000000"/>
+        </w:rPr>
+        <w:t xml:space="preserve"> </w:t>
+      </w:r>
+      <w:r>
+        <w:rPr>
+          <w:color w:val="000000"/>
+        </w:rPr>
+        <w:t xml:space="preserve"> (accessed 2024-05-30).</w:t>
       </w:r>
     </w:p>
   </w:endnote>
@@ -11265,7 +11585,21 @@
         <w:rPr>
           <w:color w:val="000000"/>
         </w:rPr>
-        <w:t>(2), 277–410. https://doi.org/10.1351/pac200880020277.</w:t>
+        <w:t xml:space="preserve">(2), 277–410. </w:t>
+      </w:r>
+      <w:hyperlink r:id="rId24" w:history="1">
+        <w:r>
+          <w:rPr>
+            <w:rStyle w:val="Hyperlink"/>
+          </w:rPr>
+          <w:t>https://doi.org/10.1351/pac200880020277</w:t>
+        </w:r>
+      </w:hyperlink>
+      <w:r>
+        <w:rPr>
+          <w:color w:val="000000"/>
+        </w:rPr>
+        <w:t>.</w:t>
       </w:r>
     </w:p>
   </w:endnote>
@@ -11333,7 +11667,21 @@
         <w:rPr>
           <w:color w:val="000000"/>
         </w:rPr>
-        <w:t>(10), 1897–1970. https://doi.org/10.1351/pac200678101897.</w:t>
+        <w:t xml:space="preserve">(10), 1897–1970. </w:t>
+      </w:r>
+      <w:hyperlink r:id="rId25" w:history="1">
+        <w:r>
+          <w:rPr>
+            <w:rStyle w:val="Hyperlink"/>
+          </w:rPr>
+          <w:t>https://doi.org/10.1351/pac200678101897</w:t>
+        </w:r>
+      </w:hyperlink>
+      <w:r>
+        <w:rPr>
+          <w:color w:val="000000"/>
+        </w:rPr>
+        <w:t>.</w:t>
       </w:r>
     </w:p>
   </w:endnote>
@@ -11384,7 +11732,7 @@
         </w:rPr>
         <w:t xml:space="preserve"> </w:t>
       </w:r>
-      <w:hyperlink r:id="rId8">
+      <w:hyperlink r:id="rId26">
         <w:r>
           <w:rPr>
             <w:color w:val="0000FF"/>
@@ -11454,7 +11802,27 @@
         <w:rPr>
           <w:color w:val="000000"/>
         </w:rPr>
-        <w:t>. 2021. http://depth-first.com/articles/2021/12/29/stereochemistry-and-the-v2000-molfile-format/ (accessed 2024-06-12).</w:t>
+        <w:t xml:space="preserve">. 2021. </w:t>
+      </w:r>
+      <w:hyperlink r:id="rId27" w:history="1">
+        <w:r>
+          <w:rPr>
+            <w:rStyle w:val="Hyperlink"/>
+          </w:rPr>
+          <w:t>http://depth-first.com/articles/2021/12/29/stereochemistry-and-the-v2000-molfile-format</w:t>
+        </w:r>
+      </w:hyperlink>
+      <w:r>
+        <w:rPr>
+          <w:color w:val="000000"/>
+        </w:rPr>
+        <w:t xml:space="preserve"> </w:t>
+      </w:r>
+      <w:r>
+        <w:rPr>
+          <w:color w:val="000000"/>
+        </w:rPr>
+        <w:t>(accessed 2024-06-12).</w:t>
       </w:r>
     </w:p>
   </w:endnote>
@@ -11496,7 +11864,27 @@
         <w:rPr>
           <w:color w:val="000000"/>
         </w:rPr>
-        <w:t>. https://www.wwpdb.org/documentation/file-format-content/format33/v3.3.html (accessed 2022-04-19).</w:t>
+        <w:t xml:space="preserve">. </w:t>
+      </w:r>
+      <w:hyperlink r:id="rId28" w:history="1">
+        <w:r>
+          <w:rPr>
+            <w:rStyle w:val="Hyperlink"/>
+          </w:rPr>
+          <w:t>https://www.wwpdb.org/documentation/file-format-content/format33/v3.3.html</w:t>
+        </w:r>
+      </w:hyperlink>
+      <w:r>
+        <w:rPr>
+          <w:color w:val="000000"/>
+        </w:rPr>
+        <w:t xml:space="preserve"> </w:t>
+      </w:r>
+      <w:r>
+        <w:rPr>
+          <w:color w:val="000000"/>
+        </w:rPr>
+        <w:t>(accessed 2022-04-19).</w:t>
       </w:r>
     </w:p>
   </w:endnote>
@@ -11551,7 +11939,21 @@
         <w:rPr>
           <w:color w:val="000000"/>
         </w:rPr>
-        <w:t>, pp 571–590. https://doi.org/10.1016/S0076-6879(97)77032-0.</w:t>
+        <w:t xml:space="preserve">, pp 571–590. </w:t>
+      </w:r>
+      <w:hyperlink r:id="rId29" w:history="1">
+        <w:r>
+          <w:rPr>
+            <w:rStyle w:val="Hyperlink"/>
+          </w:rPr>
+          <w:t>https://doi.org/10.1016/S0076-6879(97)77032-0</w:t>
+        </w:r>
+      </w:hyperlink>
+      <w:r>
+        <w:rPr>
+          <w:color w:val="000000"/>
+        </w:rPr>
+        <w:t>.</w:t>
       </w:r>
     </w:p>
   </w:endnote>
@@ -11582,18 +11984,56 @@
         </w:rPr>
         <w:t xml:space="preserve"> </w:t>
       </w:r>
-      <w:r>
-        <w:rPr>
-          <w:i/>
-          <w:color w:val="000000"/>
-        </w:rPr>
-        <w:t>molstar/BinaryCIF</w:t>
-      </w:r>
-      <w:r>
-        <w:rPr>
-          <w:color w:val="000000"/>
-        </w:rPr>
-        <w:t>, 2024. https://github.com/molstar/BinaryCIF (accessed 2024-06-12).</w:t>
+      <w:proofErr w:type="spellStart"/>
+      <w:r>
+        <w:rPr>
+          <w:i/>
+          <w:color w:val="000000"/>
+        </w:rPr>
+        <w:t>molstar</w:t>
+      </w:r>
+      <w:proofErr w:type="spellEnd"/>
+      <w:r>
+        <w:rPr>
+          <w:i/>
+          <w:color w:val="000000"/>
+        </w:rPr>
+        <w:t>/</w:t>
+      </w:r>
+      <w:proofErr w:type="spellStart"/>
+      <w:r>
+        <w:rPr>
+          <w:i/>
+          <w:color w:val="000000"/>
+        </w:rPr>
+        <w:t>BinaryCIF</w:t>
+      </w:r>
+      <w:proofErr w:type="spellEnd"/>
+      <w:r>
+        <w:rPr>
+          <w:color w:val="000000"/>
+        </w:rPr>
+        <w:t xml:space="preserve">, 2024. </w:t>
+      </w:r>
+      <w:hyperlink r:id="rId30" w:history="1">
+        <w:r>
+          <w:rPr>
+            <w:rStyle w:val="Hyperlink"/>
+          </w:rPr>
+          <w:t>https://github.com/molstar/BinaryCIF</w:t>
+        </w:r>
+      </w:hyperlink>
+      <w:r>
+        <w:rPr>
+          <w:color w:val="000000"/>
+        </w:rPr>
+        <w:t xml:space="preserve"> </w:t>
+      </w:r>
+      <w:r>
+        <w:rPr>
+          <w:color w:val="000000"/>
+        </w:rPr>
+        <w:t>(accessed 2024-06-12).</w:t>
       </w:r>
     </w:p>
   </w:endnote>
@@ -11611,8 +12051,29 @@
       <w:r>
         <w:t xml:space="preserve"> </w:t>
       </w:r>
-      <w:r>
-        <w:t xml:space="preserve">Tianhong Zhang, Hongli Li, Hualin Xi, Robert V. Stanton, and Sergio H. Rotstein. HELM: A Hierarchical Notation Language for Complex Biomolecule Structure Representation. </w:t>
+      <w:proofErr w:type="spellStart"/>
+      <w:r>
+        <w:t>Tianhong</w:t>
+      </w:r>
+      <w:proofErr w:type="spellEnd"/>
+      <w:r>
+        <w:t xml:space="preserve"> Zhang, </w:t>
+      </w:r>
+      <w:proofErr w:type="spellStart"/>
+      <w:r>
+        <w:t>Hongli</w:t>
+      </w:r>
+      <w:proofErr w:type="spellEnd"/>
+      <w:r>
+        <w:t xml:space="preserve"> Li, </w:t>
+      </w:r>
+      <w:proofErr w:type="spellStart"/>
+      <w:r>
+        <w:t>Hualin</w:t>
+      </w:r>
+      <w:proofErr w:type="spellEnd"/>
+      <w:r>
+        <w:t xml:space="preserve"> Xi, Robert V. Stanton, and Sergio H. Rotstein. HELM: A Hierarchical Notation Language for Complex Biomolecule Structure Representation. </w:t>
       </w:r>
       <w:r>
         <w:rPr>
@@ -11653,7 +12114,7 @@
       <w:r>
         <w:t xml:space="preserve"> 2796–2806. </w:t>
       </w:r>
-      <w:hyperlink r:id="rId9" w:history="1">
+      <w:hyperlink r:id="rId31" w:history="1">
         <w:r>
           <w:rPr>
             <w:rStyle w:val="Hyperlink"/>
@@ -11690,14 +12151,14 @@
         </w:rPr>
         <w:t xml:space="preserve"> IUPAC Subcommittee on HELM. </w:t>
       </w:r>
-      <w:hyperlink r:id="rId10" w:tgtFrame="_blank" w:history="1">
+      <w:hyperlink r:id="rId32" w:tgtFrame="_blank" w:history="1">
         <w:r>
           <w:rPr>
             <w:rStyle w:val="Hyperlink"/>
             <w:sz w:val="22"/>
             <w:szCs w:val="22"/>
           </w:rPr>
-          <w:t>https://iupac.org/body/803/</w:t>
+          <w:t>https://iupac.org/body/803</w:t>
         </w:r>
       </w:hyperlink>
       <w:r>
@@ -11757,7 +12218,27 @@
         <w:rPr>
           <w:color w:val="000000"/>
         </w:rPr>
-        <w:t>. GO FAIR. https://www.go-fair.org/fair-principles/ (accessed 2024-06-12).</w:t>
+        <w:t xml:space="preserve">. GO FAIR. </w:t>
+      </w:r>
+      <w:hyperlink r:id="rId33" w:history="1">
+        <w:r>
+          <w:rPr>
+            <w:rStyle w:val="Hyperlink"/>
+          </w:rPr>
+          <w:t>https://www.go-fair.org/fair-principles</w:t>
+        </w:r>
+      </w:hyperlink>
+      <w:r>
+        <w:rPr>
+          <w:color w:val="000000"/>
+        </w:rPr>
+        <w:t xml:space="preserve"> </w:t>
+      </w:r>
+      <w:r>
+        <w:rPr>
+          <w:color w:val="000000"/>
+        </w:rPr>
+        <w:t>(accessed 2024-06-12).</w:t>
       </w:r>
     </w:p>
     <w:p>
@@ -11873,7 +12354,7 @@
         </w:rPr>
         <w:t xml:space="preserve"> 1781–92. </w:t>
       </w:r>
-      <w:hyperlink r:id="rId11">
+      <w:hyperlink r:id="rId34">
         <w:r>
           <w:rPr>
             <w:color w:val="0000FF"/>
@@ -11990,13 +12471,18 @@
         <w:rPr>
           <w:color w:val="000000"/>
         </w:rPr>
-        <w:t>9. </w:t>
-      </w:r>
-      <w:hyperlink r:id="rId12">
+        <w:t>9.</w:t>
+      </w:r>
+      <w:r>
+        <w:rPr>
+          <w:color w:val="000000"/>
+        </w:rPr>
+        <w:t xml:space="preserve"> </w:t>
+      </w:r>
+      <w:hyperlink r:id="rId35" w:history="1">
         <w:r>
           <w:rPr>
-            <w:color w:val="0000FF"/>
-            <w:u w:val="single"/>
+            <w:rStyle w:val="Hyperlink"/>
           </w:rPr>
           <w:t>https://doi.org/10.1007/s10858-018-0220-3</w:t>
         </w:r>
@@ -12051,13 +12537,23 @@
         </w:rPr>
         <w:t xml:space="preserve"> </w:t>
       </w:r>
+      <w:proofErr w:type="spellStart"/>
       <w:r>
         <w:rPr>
           <w:i/>
           <w:iCs/>
           <w:color w:val="000000"/>
         </w:rPr>
-        <w:t>nmrML - Home</w:t>
+        <w:t>nmrML</w:t>
+      </w:r>
+      <w:proofErr w:type="spellEnd"/>
+      <w:r>
+        <w:rPr>
+          <w:i/>
+          <w:iCs/>
+          <w:color w:val="000000"/>
+        </w:rPr>
+        <w:t xml:space="preserve"> - Home</w:t>
       </w:r>
       <w:r>
         <w:rPr>
@@ -12065,7 +12561,7 @@
         </w:rPr>
         <w:t xml:space="preserve"> </w:t>
       </w:r>
-      <w:hyperlink r:id="rId13">
+      <w:hyperlink r:id="rId36">
         <w:r>
           <w:rPr>
             <w:color w:val="0000FF"/>
@@ -12166,7 +12662,7 @@
       <w:r>
         <w:t xml:space="preserve"> </w:t>
       </w:r>
-      <w:hyperlink r:id="rId14" w:history="1">
+      <w:hyperlink r:id="rId37" w:history="1">
         <w:r>
           <w:rPr>
             <w:rStyle w:val="Hyperlink"/>
@@ -12212,11 +12708,19 @@
         </w:rPr>
         <w:t xml:space="preserve"> Mies, T, White, A. J. P., </w:t>
       </w:r>
-      <w:r>
-        <w:rPr>
-          <w:color w:val="000000"/>
-        </w:rPr>
-        <w:t xml:space="preserve">Rzepa,  H. S., Barluzzi, L., Layfield,  R. A., Barrett,  A. G.M.,Syntheses and Characterization of Diverse Main Group, Transition, Lanthanide and Actinide Metal Complexes of Ethyl-3-Oxo-2,3-dihydro-1H-pyrazole-4-carboxylate and Related Bidentate Ligands, Inorg. Chem., </w:t>
+      <w:proofErr w:type="gramStart"/>
+      <w:r>
+        <w:rPr>
+          <w:color w:val="000000"/>
+        </w:rPr>
+        <w:t>Rzepa,  H.</w:t>
+      </w:r>
+      <w:proofErr w:type="gramEnd"/>
+      <w:r>
+        <w:rPr>
+          <w:color w:val="000000"/>
+        </w:rPr>
+        <w:t xml:space="preserve"> S., Barluzzi, L., Layfield,  R. A., Barrett,  A. G.M.,Syntheses and Characterization of Diverse Main Group, Transition, Lanthanide and Actinide Metal Complexes of Ethyl-3-Oxo-2,3-dihydro-1H-pyrazole-4-carboxylate and Related Bidentate Ligands, Inorg. Chem., </w:t>
       </w:r>
       <w:r>
         <w:rPr>
@@ -12244,7 +12748,21 @@
         <w:rPr>
           <w:color w:val="000000"/>
         </w:rPr>
-        <w:t>, 13253-76.  DOI: 10.1021/acs.inorgchem.3c01506,</w:t>
+        <w:t xml:space="preserve">, 13253-76.  </w:t>
+      </w:r>
+      <w:hyperlink r:id="rId38" w:history="1">
+        <w:r>
+          <w:rPr>
+            <w:rStyle w:val="Hyperlink"/>
+          </w:rPr>
+          <w:t>https://doi.org/10.1021/acs.inorgchem.3c01506</w:t>
+        </w:r>
+      </w:hyperlink>
+      <w:r>
+        <w:rPr>
+          <w:color w:val="000000"/>
+        </w:rPr>
+        <w:t>.</w:t>
       </w:r>
     </w:p>
   </w:endnote>
@@ -12286,7 +12804,27 @@
         <w:rPr>
           <w:color w:val="000000"/>
         </w:rPr>
-        <w:t xml:space="preserve">. IUPAC | International Union of Pure and Applied Chemistry. https://iupac.org/project/ (accessed </w:t>
+        <w:t xml:space="preserve">. IUPAC | International Union of Pure and Applied Chemistry. </w:t>
+      </w:r>
+      <w:hyperlink r:id="rId39" w:history="1">
+        <w:r>
+          <w:rPr>
+            <w:rStyle w:val="Hyperlink"/>
+          </w:rPr>
+          <w:t>https://iupac.org/project/2015-025-4-800</w:t>
+        </w:r>
+      </w:hyperlink>
+      <w:r>
+        <w:rPr>
+          <w:color w:val="000000"/>
+        </w:rPr>
+        <w:t xml:space="preserve"> </w:t>
+      </w:r>
+      <w:r>
+        <w:rPr>
+          <w:color w:val="000000"/>
+        </w:rPr>
+        <w:t xml:space="preserve">(accessed </w:t>
       </w:r>
       <w:r>
         <w:rPr>
@@ -12372,7 +12910,21 @@
         <w:rPr>
           <w:color w:val="000000"/>
         </w:rPr>
-        <w:t>(1), 33. https://doi.org/10.1186/s13321-019-0357-4.</w:t>
+        <w:t xml:space="preserve">(1), 33. </w:t>
+      </w:r>
+      <w:hyperlink r:id="rId40" w:history="1">
+        <w:r>
+          <w:rPr>
+            <w:rStyle w:val="Hyperlink"/>
+          </w:rPr>
+          <w:t>https://doi.org/10.1186/s13321-019-0357-4</w:t>
+        </w:r>
+      </w:hyperlink>
+      <w:r>
+        <w:rPr>
+          <w:color w:val="000000"/>
+        </w:rPr>
+        <w:t>.</w:t>
       </w:r>
     </w:p>
   </w:endnote>
@@ -12414,7 +12966,27 @@
         <w:rPr>
           <w:color w:val="000000"/>
         </w:rPr>
-        <w:t>. https://www.ietf.org/rfc/rfc4180.txt (accessed 2024-06-12).</w:t>
+        <w:t xml:space="preserve">. </w:t>
+      </w:r>
+      <w:hyperlink r:id="rId41" w:history="1">
+        <w:r>
+          <w:rPr>
+            <w:rStyle w:val="Hyperlink"/>
+          </w:rPr>
+          <w:t>https://www.ietf.org/rfc/rfc4180.txt</w:t>
+        </w:r>
+      </w:hyperlink>
+      <w:r>
+        <w:rPr>
+          <w:color w:val="000000"/>
+        </w:rPr>
+        <w:t xml:space="preserve"> </w:t>
+      </w:r>
+      <w:r>
+        <w:rPr>
+          <w:color w:val="000000"/>
+        </w:rPr>
+        <w:t>(accessed 2024-06-12).</w:t>
       </w:r>
     </w:p>
   </w:endnote>
@@ -12456,7 +13028,27 @@
         <w:rPr>
           <w:color w:val="000000"/>
         </w:rPr>
-        <w:t>. https://www.iana.org/assignments/media-types/text/tab-separated-values (accessed 2024-06-12).</w:t>
+        <w:t xml:space="preserve">. </w:t>
+      </w:r>
+      <w:hyperlink r:id="rId42" w:history="1">
+        <w:r>
+          <w:rPr>
+            <w:rStyle w:val="Hyperlink"/>
+          </w:rPr>
+          <w:t>https://www.iana.org/assignments/media-types/text/tab-separated-values</w:t>
+        </w:r>
+      </w:hyperlink>
+      <w:r>
+        <w:rPr>
+          <w:color w:val="000000"/>
+        </w:rPr>
+        <w:t xml:space="preserve"> </w:t>
+      </w:r>
+      <w:r>
+        <w:rPr>
+          <w:color w:val="000000"/>
+        </w:rPr>
+        <w:t>(accessed 2024-06-12).</w:t>
       </w:r>
     </w:p>
   </w:endnote>
@@ -12498,7 +13090,27 @@
         <w:rPr>
           <w:color w:val="000000"/>
         </w:rPr>
-        <w:t>. https://esco.ec.europa.eu/en/about-esco/escopedia/escopedia/opendocument-spreadsheet-ods (accessed 2024-06-12).</w:t>
+        <w:t xml:space="preserve">. </w:t>
+      </w:r>
+      <w:hyperlink r:id="rId43" w:history="1">
+        <w:r>
+          <w:rPr>
+            <w:rStyle w:val="Hyperlink"/>
+          </w:rPr>
+          <w:t>https://esco.ec.europa.eu/en/about-esco/escopedia/escopedia/opendocument-spreadsheet-ods</w:t>
+        </w:r>
+      </w:hyperlink>
+      <w:r>
+        <w:rPr>
+          <w:color w:val="000000"/>
+        </w:rPr>
+        <w:t xml:space="preserve"> </w:t>
+      </w:r>
+      <w:r>
+        <w:rPr>
+          <w:color w:val="000000"/>
+        </w:rPr>
+        <w:t>(accessed 2024-06-12).</w:t>
       </w:r>
     </w:p>
   </w:endnote>
@@ -12540,7 +13152,27 @@
         <w:rPr>
           <w:color w:val="000000"/>
         </w:rPr>
-        <w:t>. 2023. https://learn.microsoft.com/en-us/office/open-xml/spreadsheet/structure-of-a-spreadsheetml-document (accessed 2024-06-12).</w:t>
+        <w:t xml:space="preserve">. 2023. </w:t>
+      </w:r>
+      <w:hyperlink r:id="rId44" w:history="1">
+        <w:r>
+          <w:rPr>
+            <w:rStyle w:val="Hyperlink"/>
+          </w:rPr>
+          <w:t>https://learn.microsoft.com/en-us/office/open-xml/spreadsheet/structure-of-a-spreadsheetml-document</w:t>
+        </w:r>
+      </w:hyperlink>
+      <w:r>
+        <w:rPr>
+          <w:color w:val="000000"/>
+        </w:rPr>
+        <w:t xml:space="preserve"> </w:t>
+      </w:r>
+      <w:r>
+        <w:rPr>
+          <w:color w:val="000000"/>
+        </w:rPr>
+        <w:t>(accessed 2024-06-12).</w:t>
       </w:r>
     </w:p>
   </w:endnote>
@@ -12582,7 +13214,21 @@
         <w:rPr>
           <w:color w:val="000000"/>
         </w:rPr>
-        <w:t>. https://doi.org/10.14454/G8E5-6293.</w:t>
+        <w:t xml:space="preserve">. </w:t>
+      </w:r>
+      <w:hyperlink r:id="rId45" w:history="1">
+        <w:r>
+          <w:rPr>
+            <w:rStyle w:val="Hyperlink"/>
+          </w:rPr>
+          <w:t>https://doi.org/10.14454/G8E5-6293</w:t>
+        </w:r>
+      </w:hyperlink>
+      <w:r>
+        <w:rPr>
+          <w:color w:val="000000"/>
+        </w:rPr>
+        <w:t>.</w:t>
       </w:r>
     </w:p>
   </w:endnote>
@@ -12639,7 +13285,7 @@
         </w:rPr>
         <w:t xml:space="preserve">  </w:t>
       </w:r>
-      <w:hyperlink r:id="rId15" w:anchor="v5" w:history="1">
+      <w:hyperlink r:id="rId46" w:anchor="v5" w:history="1">
         <w:r>
           <w:rPr>
             <w:rStyle w:val="Hyperlink"/>
@@ -12730,7 +13376,7 @@
         </w:rPr>
         <w:t xml:space="preserve">  </w:t>
       </w:r>
-      <w:hyperlink r:id="rId16" w:history="1">
+      <w:hyperlink r:id="rId47" w:history="1">
         <w:r>
           <w:rPr>
             <w:rStyle w:val="Hyperlink"/>
@@ -12801,7 +13447,7 @@
         </w:rPr>
         <w:t xml:space="preserve"> </w:t>
       </w:r>
-      <w:hyperlink r:id="rId17" w:history="1">
+      <w:hyperlink r:id="rId48" w:history="1">
         <w:r>
           <w:rPr>
             <w:rStyle w:val="Hyperlink"/>
@@ -12870,7 +13516,7 @@
         </w:rPr>
         <w:t xml:space="preserve"> </w:t>
       </w:r>
-      <w:hyperlink r:id="rId18" w:history="1">
+      <w:hyperlink r:id="rId49" w:history="1">
         <w:r>
           <w:rPr>
             <w:rStyle w:val="Hyperlink"/>
@@ -12933,6 +13579,7 @@
         </w:rPr>
         <w:t xml:space="preserve">WIPO </w:t>
       </w:r>
+      <w:proofErr w:type="spellStart"/>
       <w:r>
         <w:rPr>
           <w:sz w:val="22"/>
@@ -12941,6 +13588,7 @@
         </w:rPr>
         <w:t>Patentscope</w:t>
       </w:r>
+      <w:proofErr w:type="spellEnd"/>
       <w:r>
         <w:rPr>
           <w:sz w:val="22"/>
@@ -12949,7 +13597,7 @@
         </w:rPr>
         <w:t xml:space="preserve"> </w:t>
       </w:r>
-      <w:hyperlink r:id="rId19" w:history="1">
+      <w:hyperlink r:id="rId50" w:history="1">
         <w:r>
           <w:rPr>
             <w:rStyle w:val="Hyperlink"/>
@@ -13039,7 +13687,7 @@
         </w:rPr>
         <w:t xml:space="preserve"> </w:t>
       </w:r>
-      <w:hyperlink r:id="rId20" w:history="1">
+      <w:hyperlink r:id="rId51" w:history="1">
         <w:r>
           <w:rPr>
             <w:rStyle w:val="Hyperlink"/>
@@ -13112,7 +13760,7 @@
         </w:rPr>
         <w:t xml:space="preserve">EAD: Encoded archival Description </w:t>
       </w:r>
-      <w:hyperlink r:id="rId21" w:history="1">
+      <w:hyperlink r:id="rId52" w:history="1">
         <w:r>
           <w:rPr>
             <w:rStyle w:val="Hyperlink"/>
@@ -13216,7 +13864,7 @@
         </w:rPr>
         <w:t xml:space="preserve"> </w:t>
       </w:r>
-      <w:hyperlink r:id="rId22" w:history="1">
+      <w:hyperlink r:id="rId53" w:history="1">
         <w:r>
           <w:rPr>
             <w:rStyle w:val="Hyperlink"/>

</xml_diff>